<commit_message>
interface & report were updated
</commit_message>
<xml_diff>
--- a/report/Kursovaya_rabota1Зейналов.docx
+++ b/report/Kursovaya_rabota1Зейналов.docx
@@ -895,6 +895,8 @@
           <w:b w:val="0"/>
           <w:bCs w:val="0"/>
           <w:color w:val="auto"/>
+          <w:sz w:val="20"/>
+          <w:szCs w:val="20"/>
           <w:lang w:eastAsia="en-US"/>
         </w:rPr>
         <w:id w:val="-741251107"/>
@@ -934,6 +936,7 @@
             <w:spacing w:line="360" w:lineRule="auto"/>
             <w:rPr>
               <w:rFonts w:eastAsiaTheme="minorEastAsia"/>
+              <w:b w:val="0"/>
               <w:lang w:eastAsia="ru-RU"/>
             </w:rPr>
           </w:pPr>
@@ -946,7 +949,7 @@
           <w:r>
             <w:fldChar w:fldCharType="separate"/>
           </w:r>
-          <w:hyperlink w:anchor="_Toc27001921" w:history="1">
+          <w:hyperlink w:anchor="_Toc27150315" w:history="1">
             <w:r>
               <w:rPr>
                 <w:rStyle w:val="a8"/>
@@ -955,48 +958,41 @@
             </w:r>
             <w:r>
               <w:rPr>
-                <w:b w:val="0"/>
                 <w:webHidden/>
               </w:rPr>
               <w:tab/>
             </w:r>
             <w:r>
               <w:rPr>
-                <w:b w:val="0"/>
                 <w:webHidden/>
               </w:rPr>
               <w:fldChar w:fldCharType="begin"/>
             </w:r>
             <w:r>
               <w:rPr>
-                <w:b w:val="0"/>
                 <w:webHidden/>
               </w:rPr>
-              <w:instrText xml:space="preserve"> PAGEREF _Toc27001921 \h </w:instrText>
-            </w:r>
-            <w:r>
-              <w:rPr>
-                <w:b w:val="0"/>
+              <w:instrText xml:space="preserve"> PAGEREF _Toc27150315 \h </w:instrText>
+            </w:r>
+            <w:r>
+              <w:rPr>
                 <w:webHidden/>
               </w:rPr>
             </w:r>
             <w:r>
               <w:rPr>
-                <w:b w:val="0"/>
                 <w:webHidden/>
               </w:rPr>
               <w:fldChar w:fldCharType="separate"/>
             </w:r>
             <w:r>
               <w:rPr>
-                <w:b w:val="0"/>
                 <w:webHidden/>
               </w:rPr>
               <w:t>3</w:t>
             </w:r>
             <w:r>
               <w:rPr>
-                <w:b w:val="0"/>
                 <w:webHidden/>
               </w:rPr>
               <w:fldChar w:fldCharType="end"/>
@@ -1009,10 +1005,11 @@
             <w:spacing w:line="360" w:lineRule="auto"/>
             <w:rPr>
               <w:rFonts w:eastAsiaTheme="minorEastAsia"/>
+              <w:b w:val="0"/>
               <w:lang w:eastAsia="ru-RU"/>
             </w:rPr>
           </w:pPr>
-          <w:hyperlink w:anchor="_Toc27001922" w:history="1">
+          <w:hyperlink w:anchor="_Toc27150316" w:history="1">
             <w:r>
               <w:rPr>
                 <w:rStyle w:val="a8"/>
@@ -1022,6 +1019,7 @@
             <w:r>
               <w:rPr>
                 <w:rFonts w:eastAsiaTheme="minorEastAsia"/>
+                <w:b w:val="0"/>
                 <w:lang w:eastAsia="ru-RU"/>
               </w:rPr>
               <w:tab/>
@@ -1034,48 +1032,41 @@
             </w:r>
             <w:r>
               <w:rPr>
-                <w:b w:val="0"/>
                 <w:webHidden/>
               </w:rPr>
               <w:tab/>
             </w:r>
             <w:r>
               <w:rPr>
-                <w:b w:val="0"/>
                 <w:webHidden/>
               </w:rPr>
               <w:fldChar w:fldCharType="begin"/>
             </w:r>
             <w:r>
               <w:rPr>
-                <w:b w:val="0"/>
                 <w:webHidden/>
               </w:rPr>
-              <w:instrText xml:space="preserve"> PAGEREF _Toc27001922 \h </w:instrText>
-            </w:r>
-            <w:r>
-              <w:rPr>
-                <w:b w:val="0"/>
+              <w:instrText xml:space="preserve"> PAGEREF _Toc27150316 \h </w:instrText>
+            </w:r>
+            <w:r>
+              <w:rPr>
                 <w:webHidden/>
               </w:rPr>
             </w:r>
             <w:r>
               <w:rPr>
-                <w:b w:val="0"/>
                 <w:webHidden/>
               </w:rPr>
               <w:fldChar w:fldCharType="separate"/>
             </w:r>
             <w:r>
               <w:rPr>
-                <w:b w:val="0"/>
                 <w:webHidden/>
               </w:rPr>
               <w:t>4</w:t>
             </w:r>
             <w:r>
               <w:rPr>
-                <w:b w:val="0"/>
                 <w:webHidden/>
               </w:rPr>
               <w:fldChar w:fldCharType="end"/>
@@ -1099,7 +1090,7 @@
               <w:lang w:eastAsia="ru-RU"/>
             </w:rPr>
           </w:pPr>
-          <w:hyperlink w:anchor="_Toc27001923" w:history="1">
+          <w:hyperlink w:anchor="_Toc27150317" w:history="1">
             <w:r>
               <w:rPr>
                 <w:rStyle w:val="a8"/>
@@ -1159,7 +1150,7 @@
                 <w:sz w:val="28"/>
                 <w:szCs w:val="28"/>
               </w:rPr>
-              <w:instrText xml:space="preserve"> PAGEREF _Toc27001923 \h </w:instrText>
+              <w:instrText xml:space="preserve"> PAGEREF _Toc27150317 \h </w:instrText>
             </w:r>
             <w:r>
               <w:rPr>
@@ -1219,7 +1210,7 @@
               <w:lang w:eastAsia="ru-RU"/>
             </w:rPr>
           </w:pPr>
-          <w:hyperlink w:anchor="_Toc27001924" w:history="1">
+          <w:hyperlink w:anchor="_Toc27150318" w:history="1">
             <w:r>
               <w:rPr>
                 <w:rStyle w:val="a8"/>
@@ -1280,7 +1271,7 @@
                 <w:sz w:val="28"/>
                 <w:szCs w:val="28"/>
               </w:rPr>
-              <w:instrText xml:space="preserve"> PAGEREF _Toc27001924 \h </w:instrText>
+              <w:instrText xml:space="preserve"> PAGEREF _Toc27150318 \h </w:instrText>
             </w:r>
             <w:r>
               <w:rPr>
@@ -1340,7 +1331,7 @@
               <w:lang w:eastAsia="ru-RU"/>
             </w:rPr>
           </w:pPr>
-          <w:hyperlink w:anchor="_Toc27001925" w:history="1">
+          <w:hyperlink w:anchor="_Toc27150319" w:history="1">
             <w:r>
               <w:rPr>
                 <w:rStyle w:val="a8"/>
@@ -1401,7 +1392,7 @@
                 <w:sz w:val="28"/>
                 <w:szCs w:val="28"/>
               </w:rPr>
-              <w:instrText xml:space="preserve"> PAGEREF _Toc27001925 \h </w:instrText>
+              <w:instrText xml:space="preserve"> PAGEREF _Toc27150319 \h </w:instrText>
             </w:r>
             <w:r>
               <w:rPr>
@@ -1430,7 +1421,7 @@
                 <w:sz w:val="28"/>
                 <w:szCs w:val="28"/>
               </w:rPr>
-              <w:t>5</w:t>
+              <w:t>6</w:t>
             </w:r>
             <w:r>
               <w:rPr>
@@ -1461,7 +1452,7 @@
               <w:lang w:eastAsia="ru-RU"/>
             </w:rPr>
           </w:pPr>
-          <w:hyperlink w:anchor="_Toc27001926" w:history="1">
+          <w:hyperlink w:anchor="_Toc27150320" w:history="1">
             <w:r>
               <w:rPr>
                 <w:rStyle w:val="a8"/>
@@ -1522,7 +1513,7 @@
                 <w:sz w:val="28"/>
                 <w:szCs w:val="28"/>
               </w:rPr>
-              <w:instrText xml:space="preserve"> PAGEREF _Toc27001926 \h </w:instrText>
+              <w:instrText xml:space="preserve"> PAGEREF _Toc27150320 \h </w:instrText>
             </w:r>
             <w:r>
               <w:rPr>
@@ -1551,7 +1542,7 @@
                 <w:sz w:val="28"/>
                 <w:szCs w:val="28"/>
               </w:rPr>
-              <w:t>5</w:t>
+              <w:t>6</w:t>
             </w:r>
             <w:r>
               <w:rPr>
@@ -1582,7 +1573,7 @@
               <w:lang w:eastAsia="ru-RU"/>
             </w:rPr>
           </w:pPr>
-          <w:hyperlink w:anchor="_Toc27001927" w:history="1">
+          <w:hyperlink w:anchor="_Toc27150321" w:history="1">
             <w:r>
               <w:rPr>
                 <w:rStyle w:val="a8"/>
@@ -1642,7 +1633,7 @@
                 <w:sz w:val="28"/>
                 <w:szCs w:val="28"/>
               </w:rPr>
-              <w:instrText xml:space="preserve"> PAGEREF _Toc27001927 \h </w:instrText>
+              <w:instrText xml:space="preserve"> PAGEREF _Toc27150321 \h </w:instrText>
             </w:r>
             <w:r>
               <w:rPr>
@@ -1702,7 +1693,7 @@
               <w:lang w:eastAsia="ru-RU"/>
             </w:rPr>
           </w:pPr>
-          <w:hyperlink w:anchor="_Toc27001928" w:history="1">
+          <w:hyperlink w:anchor="_Toc27150322" w:history="1">
             <w:r>
               <w:rPr>
                 <w:rStyle w:val="a8"/>
@@ -1762,7 +1753,7 @@
                 <w:sz w:val="28"/>
                 <w:szCs w:val="28"/>
               </w:rPr>
-              <w:instrText xml:space="preserve"> PAGEREF _Toc27001928 \h </w:instrText>
+              <w:instrText xml:space="preserve"> PAGEREF _Toc27150322 \h </w:instrText>
             </w:r>
             <w:r>
               <w:rPr>
@@ -1822,7 +1813,7 @@
               <w:lang w:eastAsia="ru-RU"/>
             </w:rPr>
           </w:pPr>
-          <w:hyperlink w:anchor="_Toc27001929" w:history="1">
+          <w:hyperlink w:anchor="_Toc27150323" w:history="1">
             <w:r>
               <w:rPr>
                 <w:rStyle w:val="a8"/>
@@ -1882,7 +1873,7 @@
                 <w:sz w:val="28"/>
                 <w:szCs w:val="28"/>
               </w:rPr>
-              <w:instrText xml:space="preserve"> PAGEREF _Toc27001929 \h </w:instrText>
+              <w:instrText xml:space="preserve"> PAGEREF _Toc27150323 \h </w:instrText>
             </w:r>
             <w:r>
               <w:rPr>
@@ -1942,7 +1933,7 @@
               <w:lang w:eastAsia="ru-RU"/>
             </w:rPr>
           </w:pPr>
-          <w:hyperlink w:anchor="_Toc27001930" w:history="1">
+          <w:hyperlink w:anchor="_Toc27150324" w:history="1">
             <w:r>
               <w:rPr>
                 <w:rStyle w:val="a8"/>
@@ -2002,7 +1993,7 @@
                 <w:sz w:val="28"/>
                 <w:szCs w:val="28"/>
               </w:rPr>
-              <w:instrText xml:space="preserve"> PAGEREF _Toc27001930 \h </w:instrText>
+              <w:instrText xml:space="preserve"> PAGEREF _Toc27150324 \h </w:instrText>
             </w:r>
             <w:r>
               <w:rPr>
@@ -2031,7 +2022,7 @@
                 <w:sz w:val="28"/>
                 <w:szCs w:val="28"/>
               </w:rPr>
-              <w:t>15</w:t>
+              <w:t>14</w:t>
             </w:r>
             <w:r>
               <w:rPr>
@@ -2062,7 +2053,7 @@
               <w:lang w:eastAsia="ru-RU"/>
             </w:rPr>
           </w:pPr>
-          <w:hyperlink w:anchor="_Toc27001931" w:history="1">
+          <w:hyperlink w:anchor="_Toc27150325" w:history="1">
             <w:r>
               <w:rPr>
                 <w:rStyle w:val="a8"/>
@@ -2123,7 +2114,7 @@
                 <w:sz w:val="28"/>
                 <w:szCs w:val="28"/>
               </w:rPr>
-              <w:instrText xml:space="preserve"> PAGEREF _Toc27001931 \h </w:instrText>
+              <w:instrText xml:space="preserve"> PAGEREF _Toc27150325 \h </w:instrText>
             </w:r>
             <w:r>
               <w:rPr>
@@ -2152,7 +2143,7 @@
                 <w:sz w:val="28"/>
                 <w:szCs w:val="28"/>
               </w:rPr>
-              <w:t>16</w:t>
+              <w:t>15</w:t>
             </w:r>
             <w:r>
               <w:rPr>
@@ -2183,7 +2174,7 @@
               <w:lang w:eastAsia="ru-RU"/>
             </w:rPr>
           </w:pPr>
-          <w:hyperlink w:anchor="_Toc27001932" w:history="1">
+          <w:hyperlink w:anchor="_Toc27150326" w:history="1">
             <w:r>
               <w:rPr>
                 <w:rStyle w:val="a8"/>
@@ -2244,7 +2235,7 @@
                 <w:sz w:val="28"/>
                 <w:szCs w:val="28"/>
               </w:rPr>
-              <w:instrText xml:space="preserve"> PAGEREF _Toc27001932 \h </w:instrText>
+              <w:instrText xml:space="preserve"> PAGEREF _Toc27150326 \h </w:instrText>
             </w:r>
             <w:r>
               <w:rPr>
@@ -2273,7 +2264,7 @@
                 <w:sz w:val="28"/>
                 <w:szCs w:val="28"/>
               </w:rPr>
-              <w:t>17</w:t>
+              <w:t>16</w:t>
             </w:r>
             <w:r>
               <w:rPr>
@@ -2296,7 +2287,7 @@
               <w:lang w:eastAsia="ru-RU"/>
             </w:rPr>
           </w:pPr>
-          <w:hyperlink w:anchor="_Toc27001933" w:history="1">
+          <w:hyperlink w:anchor="_Toc27150327" w:history="1">
             <w:r>
               <w:rPr>
                 <w:rStyle w:val="a8"/>
@@ -2314,52 +2305,45 @@
               <w:rPr>
                 <w:rStyle w:val="a8"/>
               </w:rPr>
-              <w:t>Конструкторская раздел</w:t>
-            </w:r>
-            <w:r>
-              <w:rPr>
-                <w:b w:val="0"/>
+              <w:t>Конструкторский раздел</w:t>
+            </w:r>
+            <w:r>
+              <w:rPr>
                 <w:webHidden/>
               </w:rPr>
               <w:tab/>
             </w:r>
             <w:r>
               <w:rPr>
-                <w:b w:val="0"/>
                 <w:webHidden/>
               </w:rPr>
               <w:fldChar w:fldCharType="begin"/>
             </w:r>
             <w:r>
               <w:rPr>
-                <w:b w:val="0"/>
                 <w:webHidden/>
               </w:rPr>
-              <w:instrText xml:space="preserve"> PAGEREF _Toc27001933 \h </w:instrText>
-            </w:r>
-            <w:r>
-              <w:rPr>
-                <w:b w:val="0"/>
+              <w:instrText xml:space="preserve"> PAGEREF _Toc27150327 \h </w:instrText>
+            </w:r>
+            <w:r>
+              <w:rPr>
                 <w:webHidden/>
               </w:rPr>
             </w:r>
             <w:r>
               <w:rPr>
-                <w:b w:val="0"/>
                 <w:webHidden/>
               </w:rPr>
               <w:fldChar w:fldCharType="separate"/>
             </w:r>
             <w:r>
               <w:rPr>
-                <w:b w:val="0"/>
                 <w:webHidden/>
               </w:rPr>
               <w:t>19</w:t>
             </w:r>
             <w:r>
               <w:rPr>
-                <w:b w:val="0"/>
                 <w:webHidden/>
               </w:rPr>
               <w:fldChar w:fldCharType="end"/>
@@ -2383,7 +2367,7 @@
               <w:lang w:eastAsia="ru-RU"/>
             </w:rPr>
           </w:pPr>
-          <w:hyperlink w:anchor="_Toc27001934" w:history="1">
+          <w:hyperlink w:anchor="_Toc27150328" w:history="1">
             <w:r>
               <w:rPr>
                 <w:rStyle w:val="a8"/>
@@ -2442,7 +2426,7 @@
                 <w:sz w:val="28"/>
                 <w:szCs w:val="28"/>
               </w:rPr>
-              <w:instrText xml:space="preserve"> PAGEREF _Toc27001934 \h </w:instrText>
+              <w:instrText xml:space="preserve"> PAGEREF _Toc27150328 \h </w:instrText>
             </w:r>
             <w:r>
               <w:rPr>
@@ -2502,7 +2486,7 @@
               <w:lang w:eastAsia="ru-RU"/>
             </w:rPr>
           </w:pPr>
-          <w:hyperlink w:anchor="_Toc27001935" w:history="1">
+          <w:hyperlink w:anchor="_Toc27150329" w:history="1">
             <w:r>
               <w:rPr>
                 <w:rStyle w:val="a8"/>
@@ -2561,7 +2545,7 @@
                 <w:sz w:val="28"/>
                 <w:szCs w:val="28"/>
               </w:rPr>
-              <w:instrText xml:space="preserve"> PAGEREF _Toc27001935 \h </w:instrText>
+              <w:instrText xml:space="preserve"> PAGEREF _Toc27150329 \h </w:instrText>
             </w:r>
             <w:r>
               <w:rPr>
@@ -2621,7 +2605,7 @@
               <w:lang w:eastAsia="ru-RU"/>
             </w:rPr>
           </w:pPr>
-          <w:hyperlink w:anchor="_Toc27001936" w:history="1">
+          <w:hyperlink w:anchor="_Toc27150330" w:history="1">
             <w:r>
               <w:rPr>
                 <w:rStyle w:val="a8"/>
@@ -2680,7 +2664,7 @@
                 <w:sz w:val="28"/>
                 <w:szCs w:val="28"/>
               </w:rPr>
-              <w:instrText xml:space="preserve"> PAGEREF _Toc27001936 \h </w:instrText>
+              <w:instrText xml:space="preserve"> PAGEREF _Toc27150330 \h </w:instrText>
             </w:r>
             <w:r>
               <w:rPr>
@@ -2709,7 +2693,7 @@
                 <w:sz w:val="28"/>
                 <w:szCs w:val="28"/>
               </w:rPr>
-              <w:t>24</w:t>
+              <w:t>23</w:t>
             </w:r>
             <w:r>
               <w:rPr>
@@ -2740,7 +2724,7 @@
               <w:lang w:eastAsia="ru-RU"/>
             </w:rPr>
           </w:pPr>
-          <w:hyperlink w:anchor="_Toc27001937" w:history="1">
+          <w:hyperlink w:anchor="_Toc27150331" w:history="1">
             <w:r>
               <w:rPr>
                 <w:rStyle w:val="a8"/>
@@ -2799,7 +2783,7 @@
                 <w:sz w:val="28"/>
                 <w:szCs w:val="28"/>
               </w:rPr>
-              <w:instrText xml:space="preserve"> PAGEREF _Toc27001937 \h </w:instrText>
+              <w:instrText xml:space="preserve"> PAGEREF _Toc27150331 \h </w:instrText>
             </w:r>
             <w:r>
               <w:rPr>
@@ -2828,7 +2812,7 @@
                 <w:sz w:val="28"/>
                 <w:szCs w:val="28"/>
               </w:rPr>
-              <w:t>25</w:t>
+              <w:t>24</w:t>
             </w:r>
             <w:r>
               <w:rPr>
@@ -2851,7 +2835,7 @@
               <w:lang w:eastAsia="ru-RU"/>
             </w:rPr>
           </w:pPr>
-          <w:hyperlink w:anchor="_Toc27001938" w:history="1">
+          <w:hyperlink w:anchor="_Toc27150332" w:history="1">
             <w:r>
               <w:rPr>
                 <w:rStyle w:val="a8"/>
@@ -2873,48 +2857,41 @@
             </w:r>
             <w:r>
               <w:rPr>
-                <w:b w:val="0"/>
                 <w:webHidden/>
               </w:rPr>
               <w:tab/>
             </w:r>
             <w:r>
               <w:rPr>
-                <w:b w:val="0"/>
                 <w:webHidden/>
               </w:rPr>
               <w:fldChar w:fldCharType="begin"/>
             </w:r>
             <w:r>
               <w:rPr>
-                <w:b w:val="0"/>
                 <w:webHidden/>
               </w:rPr>
-              <w:instrText xml:space="preserve"> PAGEREF _Toc27001938 \h </w:instrText>
-            </w:r>
-            <w:r>
-              <w:rPr>
-                <w:b w:val="0"/>
+              <w:instrText xml:space="preserve"> PAGEREF _Toc27150332 \h </w:instrText>
+            </w:r>
+            <w:r>
+              <w:rPr>
                 <w:webHidden/>
               </w:rPr>
             </w:r>
             <w:r>
               <w:rPr>
-                <w:b w:val="0"/>
                 <w:webHidden/>
               </w:rPr>
               <w:fldChar w:fldCharType="separate"/>
             </w:r>
             <w:r>
               <w:rPr>
-                <w:b w:val="0"/>
                 <w:webHidden/>
               </w:rPr>
-              <w:t>26</w:t>
-            </w:r>
-            <w:r>
-              <w:rPr>
-                <w:b w:val="0"/>
+              <w:t>25</w:t>
+            </w:r>
+            <w:r>
+              <w:rPr>
                 <w:webHidden/>
               </w:rPr>
               <w:fldChar w:fldCharType="end"/>
@@ -2938,7 +2915,7 @@
               <w:lang w:eastAsia="ru-RU"/>
             </w:rPr>
           </w:pPr>
-          <w:hyperlink w:anchor="_Toc27001939" w:history="1">
+          <w:hyperlink w:anchor="_Toc27150333" w:history="1">
             <w:r>
               <w:rPr>
                 <w:rStyle w:val="a8"/>
@@ -2997,7 +2974,7 @@
                 <w:sz w:val="28"/>
                 <w:szCs w:val="28"/>
               </w:rPr>
-              <w:instrText xml:space="preserve"> PAGEREF _Toc27001939 \h </w:instrText>
+              <w:instrText xml:space="preserve"> PAGEREF _Toc27150333 \h </w:instrText>
             </w:r>
             <w:r>
               <w:rPr>
@@ -3026,7 +3003,7 @@
                 <w:sz w:val="28"/>
                 <w:szCs w:val="28"/>
               </w:rPr>
-              <w:t>26</w:t>
+              <w:t>25</w:t>
             </w:r>
             <w:r>
               <w:rPr>
@@ -3057,7 +3034,7 @@
               <w:lang w:eastAsia="ru-RU"/>
             </w:rPr>
           </w:pPr>
-          <w:hyperlink w:anchor="_Toc27001940" w:history="1">
+          <w:hyperlink w:anchor="_Toc27150334" w:history="1">
             <w:r>
               <w:rPr>
                 <w:rStyle w:val="a8"/>
@@ -3116,7 +3093,7 @@
                 <w:sz w:val="28"/>
                 <w:szCs w:val="28"/>
               </w:rPr>
-              <w:instrText xml:space="preserve"> PAGEREF _Toc27001940 \h </w:instrText>
+              <w:instrText xml:space="preserve"> PAGEREF _Toc27150334 \h </w:instrText>
             </w:r>
             <w:r>
               <w:rPr>
@@ -3145,7 +3122,7 @@
                 <w:sz w:val="28"/>
                 <w:szCs w:val="28"/>
               </w:rPr>
-              <w:t>26</w:t>
+              <w:t>25</w:t>
             </w:r>
             <w:r>
               <w:rPr>
@@ -3176,7 +3153,7 @@
               <w:lang w:eastAsia="ru-RU"/>
             </w:rPr>
           </w:pPr>
-          <w:hyperlink w:anchor="_Toc27001941" w:history="1">
+          <w:hyperlink w:anchor="_Toc27150335" w:history="1">
             <w:r>
               <w:rPr>
                 <w:rStyle w:val="a8"/>
@@ -3235,7 +3212,7 @@
                 <w:sz w:val="28"/>
                 <w:szCs w:val="28"/>
               </w:rPr>
-              <w:instrText xml:space="preserve"> PAGEREF _Toc27001941 \h </w:instrText>
+              <w:instrText xml:space="preserve"> PAGEREF _Toc27150335 \h </w:instrText>
             </w:r>
             <w:r>
               <w:rPr>
@@ -3264,7 +3241,7 @@
                 <w:sz w:val="28"/>
                 <w:szCs w:val="28"/>
               </w:rPr>
-              <w:t>26</w:t>
+              <w:t>25</w:t>
             </w:r>
             <w:r>
               <w:rPr>
@@ -3295,7 +3272,7 @@
               <w:lang w:eastAsia="ru-RU"/>
             </w:rPr>
           </w:pPr>
-          <w:hyperlink w:anchor="_Toc27001942" w:history="1">
+          <w:hyperlink w:anchor="_Toc27150336" w:history="1">
             <w:r>
               <w:rPr>
                 <w:rStyle w:val="a8"/>
@@ -3354,7 +3331,7 @@
                 <w:sz w:val="28"/>
                 <w:szCs w:val="28"/>
               </w:rPr>
-              <w:instrText xml:space="preserve"> PAGEREF _Toc27001942 \h </w:instrText>
+              <w:instrText xml:space="preserve"> PAGEREF _Toc27150336 \h </w:instrText>
             </w:r>
             <w:r>
               <w:rPr>
@@ -3383,7 +3360,7 @@
                 <w:sz w:val="28"/>
                 <w:szCs w:val="28"/>
               </w:rPr>
-              <w:t>29</w:t>
+              <w:t>28</w:t>
             </w:r>
             <w:r>
               <w:rPr>
@@ -3406,7 +3383,7 @@
               <w:lang w:eastAsia="ru-RU"/>
             </w:rPr>
           </w:pPr>
-          <w:hyperlink w:anchor="_Toc27001943" w:history="1">
+          <w:hyperlink w:anchor="_Toc27150337" w:history="1">
             <w:r>
               <w:rPr>
                 <w:rStyle w:val="a8"/>
@@ -3428,48 +3405,41 @@
             </w:r>
             <w:r>
               <w:rPr>
-                <w:b w:val="0"/>
                 <w:webHidden/>
               </w:rPr>
               <w:tab/>
             </w:r>
             <w:r>
               <w:rPr>
-                <w:b w:val="0"/>
                 <w:webHidden/>
               </w:rPr>
               <w:fldChar w:fldCharType="begin"/>
             </w:r>
             <w:r>
               <w:rPr>
-                <w:b w:val="0"/>
                 <w:webHidden/>
               </w:rPr>
-              <w:instrText xml:space="preserve"> PAGEREF _Toc27001943 \h </w:instrText>
-            </w:r>
-            <w:r>
-              <w:rPr>
-                <w:b w:val="0"/>
+              <w:instrText xml:space="preserve"> PAGEREF _Toc27150337 \h </w:instrText>
+            </w:r>
+            <w:r>
+              <w:rPr>
                 <w:webHidden/>
               </w:rPr>
             </w:r>
             <w:r>
               <w:rPr>
-                <w:b w:val="0"/>
                 <w:webHidden/>
               </w:rPr>
               <w:fldChar w:fldCharType="separate"/>
             </w:r>
             <w:r>
               <w:rPr>
-                <w:b w:val="0"/>
                 <w:webHidden/>
               </w:rPr>
               <w:t>30</w:t>
             </w:r>
             <w:r>
               <w:rPr>
-                <w:b w:val="0"/>
                 <w:webHidden/>
               </w:rPr>
               <w:fldChar w:fldCharType="end"/>
@@ -3493,7 +3463,7 @@
               <w:lang w:eastAsia="ru-RU"/>
             </w:rPr>
           </w:pPr>
-          <w:hyperlink w:anchor="_Toc27001944" w:history="1">
+          <w:hyperlink w:anchor="_Toc27150338" w:history="1">
             <w:r>
               <w:rPr>
                 <w:rStyle w:val="a8"/>
@@ -3522,7 +3492,7 @@
                 <w:sz w:val="28"/>
                 <w:szCs w:val="28"/>
               </w:rPr>
-              <w:t>Постановка эксперимента по замеру времени</w:t>
+              <w:t>Зависимость времени рендеринга от числа объектов и количества граней.</w:t>
             </w:r>
             <w:r>
               <w:rPr>
@@ -3552,7 +3522,7 @@
                 <w:sz w:val="28"/>
                 <w:szCs w:val="28"/>
               </w:rPr>
-              <w:instrText xml:space="preserve"> PAGEREF _Toc27001944 \h </w:instrText>
+              <w:instrText xml:space="preserve"> PAGEREF _Toc27150338 \h </w:instrText>
             </w:r>
             <w:r>
               <w:rPr>
@@ -3612,7 +3582,7 @@
               <w:lang w:eastAsia="ru-RU"/>
             </w:rPr>
           </w:pPr>
-          <w:hyperlink w:anchor="_Toc27001945" w:history="1">
+          <w:hyperlink w:anchor="_Toc27150339" w:history="1">
             <w:r>
               <w:rPr>
                 <w:rStyle w:val="a8"/>
@@ -3641,7 +3611,7 @@
                 <w:sz w:val="28"/>
                 <w:szCs w:val="28"/>
               </w:rPr>
-              <w:t>Сравнительный анализ на материале экспериментальных данных</w:t>
+              <w:t>Зависимость времени взлета ракеты</w:t>
             </w:r>
             <w:r>
               <w:rPr>
@@ -3671,7 +3641,7 @@
                 <w:sz w:val="28"/>
                 <w:szCs w:val="28"/>
               </w:rPr>
-              <w:instrText xml:space="preserve"> PAGEREF _Toc27001945 \h </w:instrText>
+              <w:instrText xml:space="preserve"> PAGEREF _Toc27150339 \h </w:instrText>
             </w:r>
             <w:r>
               <w:rPr>
@@ -3700,7 +3670,7 @@
                 <w:sz w:val="28"/>
                 <w:szCs w:val="28"/>
               </w:rPr>
-              <w:t>30</w:t>
+              <w:t>31</w:t>
             </w:r>
             <w:r>
               <w:rPr>
@@ -3731,7 +3701,7 @@
               <w:lang w:eastAsia="ru-RU"/>
             </w:rPr>
           </w:pPr>
-          <w:hyperlink w:anchor="_Toc27001946" w:history="1">
+          <w:hyperlink w:anchor="_Toc27150340" w:history="1">
             <w:r>
               <w:rPr>
                 <w:rStyle w:val="a8"/>
@@ -3790,7 +3760,7 @@
                 <w:sz w:val="28"/>
                 <w:szCs w:val="28"/>
               </w:rPr>
-              <w:instrText xml:space="preserve"> PAGEREF _Toc27001946 \h </w:instrText>
+              <w:instrText xml:space="preserve"> PAGEREF _Toc27150340 \h </w:instrText>
             </w:r>
             <w:r>
               <w:rPr>
@@ -3819,7 +3789,7 @@
                 <w:sz w:val="28"/>
                 <w:szCs w:val="28"/>
               </w:rPr>
-              <w:t>30</w:t>
+              <w:t>31</w:t>
             </w:r>
             <w:r>
               <w:rPr>
@@ -3842,7 +3812,7 @@
               <w:lang w:eastAsia="ru-RU"/>
             </w:rPr>
           </w:pPr>
-          <w:hyperlink w:anchor="_Toc27001947" w:history="1">
+          <w:hyperlink w:anchor="_Toc27150341" w:history="1">
             <w:r>
               <w:rPr>
                 <w:rStyle w:val="a8"/>
@@ -3851,48 +3821,41 @@
             </w:r>
             <w:r>
               <w:rPr>
-                <w:b w:val="0"/>
                 <w:webHidden/>
               </w:rPr>
               <w:tab/>
             </w:r>
             <w:r>
               <w:rPr>
-                <w:b w:val="0"/>
                 <w:webHidden/>
               </w:rPr>
               <w:fldChar w:fldCharType="begin"/>
             </w:r>
             <w:r>
               <w:rPr>
-                <w:b w:val="0"/>
                 <w:webHidden/>
               </w:rPr>
-              <w:instrText xml:space="preserve"> PAGEREF _Toc27001947 \h </w:instrText>
-            </w:r>
-            <w:r>
-              <w:rPr>
-                <w:b w:val="0"/>
+              <w:instrText xml:space="preserve"> PAGEREF _Toc27150341 \h </w:instrText>
+            </w:r>
+            <w:r>
+              <w:rPr>
                 <w:webHidden/>
               </w:rPr>
             </w:r>
             <w:r>
               <w:rPr>
-                <w:b w:val="0"/>
                 <w:webHidden/>
               </w:rPr>
               <w:fldChar w:fldCharType="separate"/>
             </w:r>
             <w:r>
               <w:rPr>
-                <w:b w:val="0"/>
                 <w:webHidden/>
               </w:rPr>
-              <w:t>31</w:t>
-            </w:r>
-            <w:r>
-              <w:rPr>
-                <w:b w:val="0"/>
+              <w:t>32</w:t>
+            </w:r>
+            <w:r>
+              <w:rPr>
                 <w:webHidden/>
               </w:rPr>
               <w:fldChar w:fldCharType="end"/>
@@ -3908,7 +3871,7 @@
               <w:lang w:eastAsia="ru-RU"/>
             </w:rPr>
           </w:pPr>
-          <w:hyperlink w:anchor="_Toc27001948" w:history="1">
+          <w:hyperlink w:anchor="_Toc27150342" w:history="1">
             <w:r>
               <w:rPr>
                 <w:rStyle w:val="a8"/>
@@ -3917,48 +3880,41 @@
             </w:r>
             <w:r>
               <w:rPr>
-                <w:b w:val="0"/>
                 <w:webHidden/>
               </w:rPr>
               <w:tab/>
             </w:r>
             <w:r>
               <w:rPr>
-                <w:b w:val="0"/>
                 <w:webHidden/>
               </w:rPr>
               <w:fldChar w:fldCharType="begin"/>
             </w:r>
             <w:r>
               <w:rPr>
-                <w:b w:val="0"/>
                 <w:webHidden/>
               </w:rPr>
-              <w:instrText xml:space="preserve"> PAGEREF _Toc27001948 \h </w:instrText>
-            </w:r>
-            <w:r>
-              <w:rPr>
-                <w:b w:val="0"/>
+              <w:instrText xml:space="preserve"> PAGEREF _Toc27150342 \h </w:instrText>
+            </w:r>
+            <w:r>
+              <w:rPr>
                 <w:webHidden/>
               </w:rPr>
             </w:r>
             <w:r>
               <w:rPr>
-                <w:b w:val="0"/>
                 <w:webHidden/>
               </w:rPr>
               <w:fldChar w:fldCharType="separate"/>
             </w:r>
             <w:r>
               <w:rPr>
-                <w:b w:val="0"/>
                 <w:webHidden/>
               </w:rPr>
-              <w:t>32</w:t>
-            </w:r>
-            <w:r>
-              <w:rPr>
-                <w:b w:val="0"/>
+              <w:t>33</w:t>
+            </w:r>
+            <w:r>
+              <w:rPr>
                 <w:webHidden/>
               </w:rPr>
               <w:fldChar w:fldCharType="end"/>
@@ -4006,6 +3962,8 @@
         </w:rPr>
         <w:br w:type="page"/>
       </w:r>
+      <w:bookmarkStart w:id="2" w:name="_GoBack"/>
+      <w:bookmarkEnd w:id="2"/>
     </w:p>
     <w:p>
       <w:pPr>
@@ -4017,7 +3975,7 @@
           <w:color w:val="000000" w:themeColor="text1"/>
         </w:rPr>
       </w:pPr>
-      <w:bookmarkStart w:id="2" w:name="_Toc27001921"/>
+      <w:bookmarkStart w:id="3" w:name="_Toc27150315"/>
       <w:r>
         <w:rPr>
           <w:rFonts w:ascii="Times New Roman" w:hAnsi="Times New Roman" w:cs="Times New Roman"/>
@@ -4028,7 +3986,7 @@
       </w:r>
       <w:bookmarkEnd w:id="0"/>
       <w:bookmarkEnd w:id="1"/>
-      <w:bookmarkEnd w:id="2"/>
+      <w:bookmarkEnd w:id="3"/>
     </w:p>
     <w:p>
       <w:pPr>
@@ -4456,7 +4414,7 @@
           <w:szCs w:val="28"/>
         </w:rPr>
       </w:pPr>
-      <w:bookmarkStart w:id="3" w:name="_Toc27001922"/>
+      <w:bookmarkStart w:id="4" w:name="_Toc27150316"/>
       <w:r>
         <w:rPr>
           <w:rFonts w:ascii="Times New Roman" w:hAnsi="Times New Roman" w:cs="Times New Roman"/>
@@ -4466,8 +4424,8 @@
         </w:rPr>
         <w:t>Аналитическая часть</w:t>
       </w:r>
-      <w:bookmarkStart w:id="4" w:name="_Toc20922489"/>
-      <w:bookmarkEnd w:id="3"/>
+      <w:bookmarkStart w:id="5" w:name="_Toc20922489"/>
+      <w:bookmarkEnd w:id="4"/>
     </w:p>
     <w:p>
       <w:pPr>
@@ -4522,9 +4480,9 @@
         </w:rPr>
         <w:t xml:space="preserve"> методов, средства для реализации поставленной задачи. </w:t>
       </w:r>
-      <w:bookmarkStart w:id="5" w:name="_Toc20931598"/>
-      <w:bookmarkStart w:id="6" w:name="_Toc20922490"/>
-      <w:bookmarkEnd w:id="4"/>
+      <w:bookmarkStart w:id="6" w:name="_Toc20931598"/>
+      <w:bookmarkStart w:id="7" w:name="_Toc20922490"/>
+      <w:bookmarkEnd w:id="5"/>
     </w:p>
     <w:p>
       <w:pPr>
@@ -4556,7 +4514,7 @@
         </w:rPr>
         <w:t xml:space="preserve"> </w:t>
       </w:r>
-      <w:bookmarkStart w:id="7" w:name="_Toc27001923"/>
+      <w:bookmarkStart w:id="8" w:name="_Toc27150317"/>
       <w:r>
         <w:rPr>
           <w:rFonts w:ascii="Times New Roman" w:hAnsi="Times New Roman" w:cs="Times New Roman"/>
@@ -4567,7 +4525,7 @@
         </w:rPr>
         <w:t>Постановка задачи</w:t>
       </w:r>
-      <w:bookmarkEnd w:id="7"/>
+      <w:bookmarkEnd w:id="8"/>
     </w:p>
     <w:p>
       <w:pPr>
@@ -4767,7 +4725,7 @@
           <w:lang w:eastAsia="ru-RU"/>
         </w:rPr>
         <w:drawing>
-          <wp:inline distT="0" distB="0" distL="0" distR="0" wp14:anchorId="544F430D" wp14:editId="7FCC20DC">
+          <wp:inline distT="0" distB="0" distL="0" distR="0" wp14:anchorId="3C9FD237" wp14:editId="5A5059CD">
             <wp:extent cx="6120130" cy="3692038"/>
             <wp:effectExtent l="0" t="0" r="0" b="3810"/>
             <wp:docPr id="16" name="Рисунок 16"/>
@@ -4959,7 +4917,7 @@
           <w:szCs w:val="28"/>
         </w:rPr>
       </w:pPr>
-      <w:bookmarkStart w:id="8" w:name="_Toc27001924"/>
+      <w:bookmarkStart w:id="9" w:name="_Toc27150318"/>
       <w:r>
         <w:rPr>
           <w:rFonts w:ascii="Times New Roman" w:eastAsiaTheme="majorEastAsia" w:hAnsi="Times New Roman" w:cs="Times New Roman"/>
@@ -4972,7 +4930,7 @@
         <w:lastRenderedPageBreak/>
         <w:t>Формализация объектов синтезируемой сцены</w:t>
       </w:r>
-      <w:bookmarkEnd w:id="8"/>
+      <w:bookmarkEnd w:id="9"/>
     </w:p>
     <w:p>
       <w:pPr>
@@ -5079,7 +5037,6 @@
         <w:pStyle w:val="af0"/>
         <w:rPr>
           <w:rFonts w:cs="Times New Roman"/>
-          <w:lang w:val="en-US"/>
         </w:rPr>
       </w:pPr>
       <w:r>
@@ -5104,7 +5061,13 @@
         <w:rPr>
           <w:rFonts w:cs="Times New Roman"/>
         </w:rPr>
-        <w:t>Треугольники состоят из 3 точек и 3 ребер (отрезков, соединяющих эти точки)</w:t>
+        <w:t>Конусы, цилиндры, усеченные конусы – полигональные объекты, в основе которых лежат правильные многоугольники, составленные из треугольников</w:t>
+      </w:r>
+      <w:r>
+        <w:rPr>
+          <w:rFonts w:cs="Times New Roman"/>
+        </w:rPr>
+        <w:t xml:space="preserve"> (рисунок 2)</w:t>
       </w:r>
       <w:r>
         <w:rPr>
@@ -5128,13 +5091,7 @@
         <w:rPr>
           <w:rFonts w:cs="Times New Roman"/>
         </w:rPr>
-        <w:t>Конусы, цилиндры, усеченные конусы – полигональные объекты, в основе которых лежат правильные многоугольники, составленные из треугольников</w:t>
-      </w:r>
-      <w:r>
-        <w:rPr>
-          <w:rFonts w:cs="Times New Roman"/>
-        </w:rPr>
-        <w:t>.</w:t>
+        <w:t>Космическая ракета, составленная из конусов, цилиндров и усеченных конусов.</w:t>
       </w:r>
     </w:p>
     <w:p>
@@ -5152,7 +5109,7 @@
         <w:rPr>
           <w:rFonts w:cs="Times New Roman"/>
         </w:rPr>
-        <w:t>Космическая ракета, составленная из конусов, цилиндров и усеченных конусов.</w:t>
+        <w:t>Стартовая площадка, составленная из цилиндра.</w:t>
       </w:r>
     </w:p>
     <w:p>
@@ -5170,31 +5127,142 @@
         <w:rPr>
           <w:rFonts w:cs="Times New Roman"/>
         </w:rPr>
-        <w:t>Стартовая площадка, составленная из цилиндра.</w:t>
+        <w:t>Источник света - представляет собой материальную точку, из которой исходят лучи света во все стороны</w:t>
+      </w:r>
+      <w:r>
+        <w:rPr>
+          <w:rFonts w:cs="Times New Roman"/>
+        </w:rPr>
+        <w:t>.</w:t>
       </w:r>
     </w:p>
     <w:p>
       <w:pPr>
         <w:pStyle w:val="af0"/>
-        <w:numPr>
-          <w:ilvl w:val="0"/>
-          <w:numId w:val="7"/>
-        </w:numPr>
-        <w:rPr>
-          <w:rFonts w:cs="Times New Roman"/>
-        </w:rPr>
-      </w:pPr>
-      <w:r>
-        <w:rPr>
-          <w:rFonts w:cs="Times New Roman"/>
-        </w:rPr>
-        <w:t>Источник света - представляет собой материальную точку, из которой исходят лучи света во все стороны</w:t>
-      </w:r>
-      <w:r>
-        <w:rPr>
-          <w:rFonts w:cs="Times New Roman"/>
-        </w:rPr>
-        <w:t>.</w:t>
+        <w:keepNext/>
+        <w:ind w:firstLine="0"/>
+        <w:jc w:val="center"/>
+      </w:pPr>
+      <w:r>
+        <w:rPr>
+          <w:noProof/>
+        </w:rPr>
+        <w:drawing>
+          <wp:inline distT="0" distB="0" distL="0" distR="0" wp14:anchorId="5791F4CC" wp14:editId="15692275">
+            <wp:extent cx="6120130" cy="2661408"/>
+            <wp:effectExtent l="0" t="0" r="0" b="0"/>
+            <wp:docPr id="6" name="Рисунок 6" descr="https://sun9-38.userapi.com/c204820/v204820452/d974/7br5QJsVph8.jpg"/>
+            <wp:cNvGraphicFramePr>
+              <a:graphicFrameLocks xmlns:a="http://schemas.openxmlformats.org/drawingml/2006/main" noChangeAspect="1"/>
+            </wp:cNvGraphicFramePr>
+            <a:graphic xmlns:a="http://schemas.openxmlformats.org/drawingml/2006/main">
+              <a:graphicData uri="http://schemas.openxmlformats.org/drawingml/2006/picture">
+                <pic:pic xmlns:pic="http://schemas.openxmlformats.org/drawingml/2006/picture">
+                  <pic:nvPicPr>
+                    <pic:cNvPr id="0" name="Picture 2" descr="https://sun9-38.userapi.com/c204820/v204820452/d974/7br5QJsVph8.jpg"/>
+                    <pic:cNvPicPr>
+                      <a:picLocks noChangeAspect="1" noChangeArrowheads="1"/>
+                    </pic:cNvPicPr>
+                  </pic:nvPicPr>
+                  <pic:blipFill>
+                    <a:blip r:embed="rId11">
+                      <a:extLst>
+                        <a:ext uri="{28A0092B-C50C-407E-A947-70E740481C1C}">
+                          <a14:useLocalDpi xmlns:a14="http://schemas.microsoft.com/office/drawing/2010/main" val="0"/>
+                        </a:ext>
+                      </a:extLst>
+                    </a:blip>
+                    <a:srcRect/>
+                    <a:stretch>
+                      <a:fillRect/>
+                    </a:stretch>
+                  </pic:blipFill>
+                  <pic:spPr bwMode="auto">
+                    <a:xfrm>
+                      <a:off x="0" y="0"/>
+                      <a:ext cx="6120130" cy="2661408"/>
+                    </a:xfrm>
+                    <a:prstGeom prst="rect">
+                      <a:avLst/>
+                    </a:prstGeom>
+                    <a:noFill/>
+                    <a:ln>
+                      <a:noFill/>
+                    </a:ln>
+                  </pic:spPr>
+                </pic:pic>
+              </a:graphicData>
+            </a:graphic>
+          </wp:inline>
+        </w:drawing>
+      </w:r>
+    </w:p>
+    <w:p>
+      <w:pPr>
+        <w:pStyle w:val="a9"/>
+        <w:jc w:val="center"/>
+        <w:rPr>
+          <w:rFonts w:ascii="Times New Roman" w:hAnsi="Times New Roman" w:cs="Times New Roman"/>
+          <w:color w:val="auto"/>
+          <w:sz w:val="28"/>
+        </w:rPr>
+      </w:pPr>
+      <w:r>
+        <w:rPr>
+          <w:rFonts w:ascii="Times New Roman" w:hAnsi="Times New Roman" w:cs="Times New Roman"/>
+          <w:color w:val="auto"/>
+          <w:sz w:val="28"/>
+        </w:rPr>
+        <w:t xml:space="preserve">Рисунок </w:t>
+      </w:r>
+      <w:r>
+        <w:rPr>
+          <w:rFonts w:ascii="Times New Roman" w:hAnsi="Times New Roman" w:cs="Times New Roman"/>
+          <w:color w:val="auto"/>
+          <w:sz w:val="28"/>
+        </w:rPr>
+        <w:fldChar w:fldCharType="begin"/>
+      </w:r>
+      <w:r>
+        <w:rPr>
+          <w:rFonts w:ascii="Times New Roman" w:hAnsi="Times New Roman" w:cs="Times New Roman"/>
+          <w:color w:val="auto"/>
+          <w:sz w:val="28"/>
+        </w:rPr>
+        <w:instrText xml:space="preserve"> SEQ Рисунок \* ARABIC </w:instrText>
+      </w:r>
+      <w:r>
+        <w:rPr>
+          <w:rFonts w:ascii="Times New Roman" w:hAnsi="Times New Roman" w:cs="Times New Roman"/>
+          <w:color w:val="auto"/>
+          <w:sz w:val="28"/>
+        </w:rPr>
+        <w:fldChar w:fldCharType="separate"/>
+      </w:r>
+      <w:r>
+        <w:rPr>
+          <w:rFonts w:ascii="Times New Roman" w:hAnsi="Times New Roman" w:cs="Times New Roman"/>
+          <w:noProof/>
+          <w:color w:val="auto"/>
+          <w:sz w:val="28"/>
+        </w:rPr>
+        <w:t>2</w:t>
+      </w:r>
+      <w:r>
+        <w:rPr>
+          <w:rFonts w:ascii="Times New Roman" w:hAnsi="Times New Roman" w:cs="Times New Roman"/>
+          <w:color w:val="auto"/>
+          <w:sz w:val="28"/>
+        </w:rPr>
+        <w:fldChar w:fldCharType="end"/>
+      </w:r>
+      <w:r>
+        <w:rPr>
+          <w:rFonts w:ascii="Times New Roman" w:hAnsi="Times New Roman" w:cs="Times New Roman"/>
+          <w:color w:val="auto"/>
+          <w:sz w:val="28"/>
+        </w:rPr>
+        <w:t xml:space="preserve"> - Представление объектов (6 граней) с помощью треугольников</w:t>
       </w:r>
     </w:p>
     <w:p>
@@ -5217,7 +5285,7 @@
           <w:szCs w:val="28"/>
         </w:rPr>
       </w:pPr>
-      <w:bookmarkStart w:id="9" w:name="_Toc27001925"/>
+      <w:bookmarkStart w:id="10" w:name="_Toc27150319"/>
       <w:r>
         <w:rPr>
           <w:rFonts w:ascii="Times New Roman" w:eastAsiaTheme="majorEastAsia" w:hAnsi="Times New Roman" w:cs="Times New Roman"/>
@@ -5227,9 +5295,10 @@
           <w:sz w:val="28"/>
           <w:szCs w:val="28"/>
         </w:rPr>
+        <w:lastRenderedPageBreak/>
         <w:t>Критерии выбора алгоритма</w:t>
       </w:r>
-      <w:bookmarkEnd w:id="9"/>
+      <w:bookmarkEnd w:id="10"/>
       <w:r>
         <w:rPr>
           <w:rFonts w:ascii="Times New Roman" w:eastAsiaTheme="majorEastAsia" w:hAnsi="Times New Roman" w:cs="Times New Roman"/>
@@ -5308,7 +5377,7 @@
         </w:rPr>
         <w:t xml:space="preserve"> </w:t>
       </w:r>
-      <w:bookmarkStart w:id="10" w:name="_Toc27001926"/>
+      <w:bookmarkStart w:id="11" w:name="_Toc27150320"/>
       <w:r>
         <w:rPr>
           <w:rFonts w:ascii="Times New Roman" w:eastAsiaTheme="majorEastAsia" w:hAnsi="Times New Roman" w:cs="Times New Roman"/>
@@ -5320,7 +5389,7 @@
         </w:rPr>
         <w:t>Ограничения</w:t>
       </w:r>
-      <w:bookmarkEnd w:id="10"/>
+      <w:bookmarkEnd w:id="11"/>
     </w:p>
     <w:p>
       <w:pPr>
@@ -5345,16 +5414,6 @@
           <w:szCs w:val="28"/>
         </w:rPr>
         <w:t>Ограничениями реализации является недопустимость использования сторонних библиотек.</w:t>
-      </w:r>
-      <w:r>
-        <w:rPr>
-          <w:rFonts w:ascii="Times New Roman" w:hAnsi="Times New Roman" w:cs="Times New Roman"/>
-          <w:b/>
-          <w:color w:val="000000" w:themeColor="text1"/>
-          <w:sz w:val="28"/>
-          <w:szCs w:val="28"/>
-        </w:rPr>
-        <w:br w:type="page"/>
       </w:r>
     </w:p>
     <w:p>
@@ -5377,7 +5436,7 @@
           <w:szCs w:val="28"/>
         </w:rPr>
       </w:pPr>
-      <w:bookmarkStart w:id="11" w:name="_Toc27001927"/>
+      <w:bookmarkStart w:id="12" w:name="_Toc27150321"/>
       <w:r>
         <w:rPr>
           <w:rFonts w:ascii="Times New Roman" w:hAnsi="Times New Roman" w:cs="Times New Roman"/>
@@ -5386,10 +5445,9 @@
           <w:sz w:val="28"/>
           <w:szCs w:val="28"/>
         </w:rPr>
-        <w:lastRenderedPageBreak/>
         <w:t>Алгоритмы удаления невидимых линий и поверхностей</w:t>
       </w:r>
-      <w:bookmarkEnd w:id="11"/>
+      <w:bookmarkEnd w:id="12"/>
     </w:p>
     <w:p>
       <w:pPr>
@@ -5684,6 +5742,7 @@
           <w:sz w:val="28"/>
           <w:szCs w:val="28"/>
         </w:rPr>
+        <w:lastRenderedPageBreak/>
         <w:t xml:space="preserve">К достоинствам данного алгоритма можно отнести возможность получения изображения гладких объектов без аппроксимации их примитивами (например, треугольниками). Вычислительная сложность метода линейно зависит от сложности сцены. Нетрудно реализовать наложение света и тени на объекты. </w:t>
       </w:r>
       <w:r>
@@ -5728,7 +5787,6 @@
           <w:sz w:val="28"/>
           <w:szCs w:val="28"/>
         </w:rPr>
-        <w:lastRenderedPageBreak/>
         <w:t>Серьёзным недостатком алгоритма трассирования является производительность. Для получения изображения необходимо создавать огромное число лучей, проходящих через сцену и отражаемых от объекта. Это приводит к существенному снижению скорости работы программы.</w:t>
       </w:r>
     </w:p>
@@ -5887,7 +5945,7 @@
           <w:sz w:val="28"/>
           <w:szCs w:val="28"/>
         </w:rPr>
-        <w:t>Данный алгоритм удаления невидимых поверхностей является одним из простейших. Этот алгоритм работает в пространстве изображения. Здесь обобщается идея о буфере кадра. Буфер кадра используется для заполнения атрибутов (интенсивности) каждого пикселя в пространстве изображения</w:t>
+        <w:t xml:space="preserve">Данный алгоритм удаления невидимых поверхностей является одним из простейших. Этот алгоритм работает в пространстве изображения. Здесь </w:t>
       </w:r>
       <w:r>
         <w:rPr>
@@ -5897,7 +5955,8 @@
           <w:sz w:val="28"/>
           <w:szCs w:val="28"/>
         </w:rPr>
-        <w:t>[1]</w:t>
+        <w:lastRenderedPageBreak/>
+        <w:t>обобщается идея о буфере кадра. Буфер кадра используется для заполнения атрибутов (интенсивности) каждого пикселя в пространстве изображения</w:t>
       </w:r>
       <w:r>
         <w:rPr>
@@ -5907,7 +5966,7 @@
           <w:sz w:val="28"/>
           <w:szCs w:val="28"/>
         </w:rPr>
-        <w:t xml:space="preserve">. Наряду с буфером кадра вводится Z-буфер, представляющий собой специальный буфер глубины, в котором запоминаются координаты Z (глубина) каждого видимого пикселя в пространстве изображения. В процессе работы глубина (значение координаты Z) каждого нового пикселя, который </w:t>
+        <w:t>[1]</w:t>
       </w:r>
       <w:r>
         <w:rPr>
@@ -5917,8 +5976,7 @@
           <w:sz w:val="28"/>
           <w:szCs w:val="28"/>
         </w:rPr>
-        <w:lastRenderedPageBreak/>
-        <w:t>надо занести в буфер кадра, сравнивается с глубиной того пикселя, который уже занесен в Z-буфер. Если это сравнение показывает, что новый пиксель расположен ближе к наблюдателю, чем пиксел</w:t>
+        <w:t>. Наряду с буфером кадра вводится Z-буфер, представляющий собой специальный буфер глубины, в котором запоминаются координаты Z (глубина) каждого видимого пикселя в пространстве изображения. В процессе работы глубина (значение координаты Z) каждого нового пикселя, который надо занести в буфер кадра, сравнивается с глубиной того пикселя, который уже занесен в Z-буфер. Если это сравнение показывает, что новый пиксель расположен ближе к наблюдателю, чем пиксел</w:t>
       </w:r>
       <w:r>
         <w:rPr>
@@ -6459,6 +6517,7 @@
                 <w:sz w:val="28"/>
                 <w:szCs w:val="28"/>
               </w:rPr>
+              <w:lastRenderedPageBreak/>
               <w:t>Алгоритм Варнока</w:t>
             </w:r>
           </w:p>
@@ -6712,32 +6771,6 @@
     </w:tbl>
     <w:p>
       <w:pPr>
-        <w:spacing w:line="360" w:lineRule="auto"/>
-        <w:jc w:val="both"/>
-        <w:rPr>
-          <w:rFonts w:eastAsiaTheme="majorEastAsia"/>
-          <w:bCs/>
-          <w:color w:val="000000" w:themeColor="text1"/>
-          <w:sz w:val="28"/>
-          <w:szCs w:val="28"/>
-        </w:rPr>
-      </w:pPr>
-    </w:p>
-    <w:p>
-      <w:pPr>
-        <w:spacing w:line="360" w:lineRule="auto"/>
-        <w:rPr>
-          <w:rFonts w:eastAsiaTheme="majorEastAsia"/>
-          <w:b/>
-          <w:bCs/>
-          <w:color w:val="000000" w:themeColor="text1"/>
-          <w:sz w:val="28"/>
-          <w:szCs w:val="28"/>
-        </w:rPr>
-      </w:pPr>
-    </w:p>
-    <w:p>
-      <w:pPr>
         <w:spacing w:after="200" w:line="360" w:lineRule="auto"/>
         <w:rPr>
           <w:rFonts w:eastAsiaTheme="minorHAnsi"/>
@@ -6748,15 +6781,6 @@
           <w:lang w:eastAsia="en-US"/>
         </w:rPr>
       </w:pPr>
-      <w:r>
-        <w:rPr>
-          <w:b/>
-          <w:color w:val="000000" w:themeColor="text1"/>
-          <w:sz w:val="28"/>
-          <w:szCs w:val="28"/>
-        </w:rPr>
-        <w:br w:type="page"/>
-      </w:r>
     </w:p>
     <w:p>
       <w:pPr>
@@ -6786,10 +6810,9 @@
           <w:sz w:val="28"/>
           <w:szCs w:val="28"/>
         </w:rPr>
-        <w:lastRenderedPageBreak/>
         <w:t xml:space="preserve"> </w:t>
       </w:r>
-      <w:bookmarkStart w:id="12" w:name="_Toc27001928"/>
+      <w:bookmarkStart w:id="13" w:name="_Toc27150322"/>
       <w:r>
         <w:rPr>
           <w:rFonts w:ascii="Times New Roman" w:hAnsi="Times New Roman" w:cs="Times New Roman"/>
@@ -6800,7 +6823,7 @@
         </w:rPr>
         <w:t>Алгоритмы закрасок</w:t>
       </w:r>
-      <w:bookmarkEnd w:id="12"/>
+      <w:bookmarkEnd w:id="13"/>
     </w:p>
     <w:p>
       <w:pPr>
@@ -6812,8 +6835,8 @@
           <w:szCs w:val="28"/>
         </w:rPr>
       </w:pPr>
-      <w:bookmarkStart w:id="13" w:name="_Toc499754492"/>
-      <w:bookmarkStart w:id="14" w:name="_Toc501062469"/>
+      <w:bookmarkStart w:id="14" w:name="_Toc499754492"/>
+      <w:bookmarkStart w:id="15" w:name="_Toc501062469"/>
       <w:r>
         <w:rPr>
           <w:sz w:val="28"/>
@@ -6865,7 +6888,7 @@
           <w:szCs w:val="28"/>
         </w:rPr>
       </w:pPr>
-      <w:bookmarkStart w:id="15" w:name="_Toc26716651"/>
+      <w:bookmarkStart w:id="16" w:name="_Toc26716651"/>
       <w:r>
         <w:rPr>
           <w:b/>
@@ -6875,7 +6898,7 @@
         </w:rPr>
         <w:t>Простая закраска</w:t>
       </w:r>
-      <w:bookmarkEnd w:id="15"/>
+      <w:bookmarkEnd w:id="16"/>
     </w:p>
     <w:p>
       <w:pPr>
@@ -6949,10 +6972,21 @@
           <w:szCs w:val="28"/>
           <w:lang w:eastAsia="en-US"/>
         </w:rPr>
-        <w:t xml:space="preserve"> по Гуро</w:t>
-      </w:r>
-      <w:bookmarkEnd w:id="13"/>
+        <w:t xml:space="preserve"> по </w:t>
+      </w:r>
+      <w:proofErr w:type="spellStart"/>
+      <w:r>
+        <w:rPr>
+          <w:b/>
+          <w:sz w:val="28"/>
+          <w:szCs w:val="28"/>
+          <w:lang w:eastAsia="en-US"/>
+        </w:rPr>
+        <w:t>Гуро</w:t>
+      </w:r>
       <w:bookmarkEnd w:id="14"/>
+      <w:bookmarkEnd w:id="15"/>
+      <w:proofErr w:type="spellEnd"/>
     </w:p>
     <w:p>
       <w:pPr>
@@ -7051,7 +7085,31 @@
           <w:sz w:val="28"/>
           <w:szCs w:val="28"/>
         </w:rPr>
-        <w:t>Вычисление векторов нормали к каждой вершине грани путем усреднения нормалей к граням (см. рисунок 2)</w:t>
+        <w:t>Вычисление векторов нормали к каждой вершине грани путем усреднения нормалей к граням (см. рису</w:t>
+      </w:r>
+      <w:r>
+        <w:rPr>
+          <w:rFonts w:ascii="Times New Roman" w:eastAsia="Calibri" w:hAnsi="Times New Roman" w:cs="Times New Roman"/>
+          <w:sz w:val="28"/>
+          <w:szCs w:val="28"/>
+        </w:rPr>
+        <w:t xml:space="preserve">нок </w:t>
+      </w:r>
+      <w:r>
+        <w:rPr>
+          <w:rFonts w:ascii="Times New Roman" w:eastAsia="Calibri" w:hAnsi="Times New Roman" w:cs="Times New Roman"/>
+          <w:sz w:val="28"/>
+          <w:szCs w:val="28"/>
+        </w:rPr>
+        <w:t>3</w:t>
+      </w:r>
+      <w:r>
+        <w:rPr>
+          <w:rFonts w:ascii="Times New Roman" w:eastAsia="Calibri" w:hAnsi="Times New Roman" w:cs="Times New Roman"/>
+          <w:sz w:val="28"/>
+          <w:szCs w:val="28"/>
+        </w:rPr>
+        <w:t>)</w:t>
       </w:r>
     </w:p>
     <w:p>
@@ -7143,7 +7201,7 @@
         </w:rPr>
         <w:lastRenderedPageBreak/>
         <w:drawing>
-          <wp:inline distT="0" distB="0" distL="0" distR="0" wp14:anchorId="5515A1A4" wp14:editId="39E6E506">
+          <wp:inline distT="0" distB="0" distL="0" distR="0" wp14:anchorId="7D5BAF01" wp14:editId="4155A4A9">
             <wp:extent cx="4200525" cy="2390775"/>
             <wp:effectExtent l="0" t="0" r="9525" b="9525"/>
             <wp:docPr id="11" name="Рисунок 11"/>
@@ -7158,7 +7216,7 @@
                     <pic:cNvPicPr/>
                   </pic:nvPicPr>
                   <pic:blipFill>
-                    <a:blip r:embed="rId11" cstate="print"/>
+                    <a:blip r:embed="rId12" cstate="print"/>
                     <a:stretch>
                       <a:fillRect/>
                     </a:stretch>
@@ -7229,7 +7287,7 @@
           <w:sz w:val="28"/>
           <w:szCs w:val="28"/>
         </w:rPr>
-        <w:t>2</w:t>
+        <w:t>3</w:t>
       </w:r>
       <w:r>
         <w:rPr>
@@ -7312,7 +7370,7 @@
           <w:szCs w:val="28"/>
           <w:lang w:eastAsia="en-US"/>
         </w:rPr>
-        <w:t>2</w:t>
+        <w:t>3</w:t>
       </w:r>
       <w:r>
         <w:rPr>
@@ -8888,7 +8946,7 @@
           <w:szCs w:val="28"/>
           <w:lang w:eastAsia="en-US"/>
         </w:rPr>
-        <w:t>На рисунке 3</w:t>
+        <w:t xml:space="preserve">На рисунке </w:t>
       </w:r>
       <w:r>
         <w:rPr>
@@ -8897,8 +8955,18 @@
           <w:szCs w:val="28"/>
           <w:lang w:eastAsia="en-US"/>
         </w:rPr>
+        <w:t>4</w:t>
+      </w:r>
+      <w:r>
+        <w:rPr>
+          <w:rFonts w:eastAsia="Calibri"/>
+          <w:sz w:val="28"/>
+          <w:szCs w:val="28"/>
+          <w:lang w:eastAsia="en-US"/>
+        </w:rPr>
         <w:t xml:space="preserve"> </w:t>
       </w:r>
+      <w:proofErr w:type="spellStart"/>
       <w:r>
         <w:rPr>
           <w:rFonts w:eastAsia="Calibri"/>
@@ -8918,6 +8986,7 @@
         </w:rPr>
         <w:t>v</w:t>
       </w:r>
+      <w:proofErr w:type="spellEnd"/>
       <w:r>
         <w:rPr>
           <w:rFonts w:eastAsia="Calibri"/>
@@ -9005,7 +9074,7 @@
         </w:rPr>
         <w:lastRenderedPageBreak/>
         <w:drawing>
-          <wp:inline distT="0" distB="0" distL="0" distR="0" wp14:anchorId="69ECE5DA" wp14:editId="403AD1C2">
+          <wp:inline distT="0" distB="0" distL="0" distR="0" wp14:anchorId="0D9AC56F" wp14:editId="0594E53B">
             <wp:extent cx="1933575" cy="2090795"/>
             <wp:effectExtent l="0" t="0" r="0" b="5080"/>
             <wp:docPr id="17" name="Picture 2" descr="http://compgraph.tpu.ru/Guro.h3.gif"/>
@@ -9022,7 +9091,7 @@
                     </pic:cNvPicPr>
                   </pic:nvPicPr>
                   <pic:blipFill>
-                    <a:blip r:embed="rId12" cstate="print">
+                    <a:blip r:embed="rId13" cstate="print">
                       <a:extLst>
                         <a:ext uri="{28A0092B-C50C-407E-A947-70E740481C1C}">
                           <a14:useLocalDpi xmlns:a14="http://schemas.microsoft.com/office/drawing/2010/main" val="0"/>
@@ -9119,7 +9188,7 @@
           <w:szCs w:val="28"/>
           <w:lang w:eastAsia="en-US"/>
         </w:rPr>
-        <w:t>3</w:t>
+        <w:t>4</w:t>
       </w:r>
       <w:r>
         <w:rPr>
@@ -9155,8 +9224,8 @@
           <w:lang w:eastAsia="en-US"/>
         </w:rPr>
       </w:pPr>
-      <w:bookmarkStart w:id="16" w:name="_Toc499754493"/>
-      <w:bookmarkStart w:id="17" w:name="_Toc501062470"/>
+      <w:bookmarkStart w:id="17" w:name="_Toc499754493"/>
+      <w:bookmarkStart w:id="18" w:name="_Toc501062470"/>
       <w:r>
         <w:rPr>
           <w:b/>
@@ -9166,8 +9235,8 @@
         </w:rPr>
         <w:t>Закраска по Фонгу</w:t>
       </w:r>
-      <w:bookmarkEnd w:id="16"/>
       <w:bookmarkEnd w:id="17"/>
+      <w:bookmarkEnd w:id="18"/>
     </w:p>
     <w:p>
       <w:pPr>
@@ -9500,7 +9569,27 @@
           <w:sz w:val="28"/>
           <w:szCs w:val="28"/>
         </w:rPr>
-        <w:t>На рисунке 4 наглядно показаны различия рассмотренных методов закраски.</w:t>
+        <w:t xml:space="preserve">На рисунке </w:t>
+      </w:r>
+      <w:r>
+        <w:rPr>
+          <w:rFonts w:eastAsiaTheme="majorEastAsia"/>
+          <w:bCs/>
+          <w:color w:val="000000" w:themeColor="text1"/>
+          <w:sz w:val="28"/>
+          <w:szCs w:val="28"/>
+        </w:rPr>
+        <w:t>5</w:t>
+      </w:r>
+      <w:r>
+        <w:rPr>
+          <w:rFonts w:eastAsiaTheme="majorEastAsia"/>
+          <w:bCs/>
+          <w:color w:val="000000" w:themeColor="text1"/>
+          <w:sz w:val="28"/>
+          <w:szCs w:val="28"/>
+        </w:rPr>
+        <w:t xml:space="preserve"> наглядно показаны различия рассмотренных методов закраски.</w:t>
       </w:r>
     </w:p>
     <w:p>
@@ -9519,7 +9608,7 @@
           <w:szCs w:val="28"/>
         </w:rPr>
         <w:drawing>
-          <wp:inline distT="0" distB="0" distL="0" distR="0" wp14:anchorId="2B8DD918" wp14:editId="7BCE2A7B">
+          <wp:inline distT="0" distB="0" distL="0" distR="0" wp14:anchorId="3C2ABADC" wp14:editId="4E4F6D20">
             <wp:extent cx="4286885" cy="1365885"/>
             <wp:effectExtent l="0" t="0" r="0" b="5715"/>
             <wp:docPr id="25" name="Рисунок 25" descr="Картинки по запросу плоское гуро фонга"/>
@@ -9536,7 +9625,7 @@
                     </pic:cNvPicPr>
                   </pic:nvPicPr>
                   <pic:blipFill>
-                    <a:blip r:embed="rId13">
+                    <a:blip r:embed="rId14">
                       <a:extLst>
                         <a:ext uri="{28A0092B-C50C-407E-A947-70E740481C1C}">
                           <a14:useLocalDpi xmlns:a14="http://schemas.microsoft.com/office/drawing/2010/main" val="0"/>
@@ -9617,7 +9706,7 @@
           <w:sz w:val="28"/>
           <w:szCs w:val="28"/>
         </w:rPr>
-        <w:t>4</w:t>
+        <w:t>5</w:t>
       </w:r>
       <w:r>
         <w:rPr>
@@ -10292,7 +10381,7 @@
           <w:szCs w:val="28"/>
         </w:rPr>
       </w:pPr>
-      <w:bookmarkStart w:id="18" w:name="_Toc27001929"/>
+      <w:bookmarkStart w:id="19" w:name="_Toc27150323"/>
       <w:r>
         <w:rPr>
           <w:rFonts w:ascii="Times New Roman" w:hAnsi="Times New Roman" w:cs="Times New Roman"/>
@@ -10303,7 +10392,7 @@
         </w:rPr>
         <w:t>Алгоритмы построения теней</w:t>
       </w:r>
-      <w:bookmarkEnd w:id="18"/>
+      <w:bookmarkEnd w:id="19"/>
     </w:p>
     <w:p>
       <w:pPr>
@@ -11481,7 +11570,7 @@
           <w:szCs w:val="28"/>
         </w:rPr>
       </w:pPr>
-      <w:bookmarkStart w:id="19" w:name="_Toc27001930"/>
+      <w:bookmarkStart w:id="20" w:name="_Toc27150324"/>
       <w:r>
         <w:rPr>
           <w:rFonts w:ascii="Times New Roman" w:hAnsi="Times New Roman" w:cs="Times New Roman"/>
@@ -11502,7 +11591,7 @@
         </w:rPr>
         <w:t xml:space="preserve"> генерации огня</w:t>
       </w:r>
-      <w:bookmarkEnd w:id="19"/>
+      <w:bookmarkEnd w:id="20"/>
     </w:p>
     <w:p>
       <w:pPr>
@@ -11566,7 +11655,7 @@
           <w:sz w:val="28"/>
           <w:szCs w:val="28"/>
         </w:rPr>
-        <w:t xml:space="preserve"> на рис. </w:t>
+        <w:t xml:space="preserve"> на рисунке </w:t>
       </w:r>
       <w:r>
         <w:rPr>
@@ -11576,7 +11665,7 @@
           <w:sz w:val="28"/>
           <w:szCs w:val="28"/>
         </w:rPr>
-        <w:t>5</w:t>
+        <w:t>6</w:t>
       </w:r>
       <w:r>
         <w:rPr>
@@ -11611,7 +11700,7 @@
           <w:lang w:eastAsia="ru-RU"/>
         </w:rPr>
         <w:drawing>
-          <wp:inline distT="0" distB="0" distL="0" distR="0" wp14:anchorId="2F40BCCD" wp14:editId="6197D1B9">
+          <wp:inline distT="0" distB="0" distL="0" distR="0" wp14:anchorId="581A5158" wp14:editId="04AF8C51">
             <wp:extent cx="6120130" cy="145003"/>
             <wp:effectExtent l="0" t="0" r="0" b="7620"/>
             <wp:docPr id="3" name="Рисунок 3" descr="https://habrastorage.org/webt/zb/-j/42/zb-j42e-s0dm4uo-yhwazmuzbcy.png"/>
@@ -11628,7 +11717,7 @@
                     </pic:cNvPicPr>
                   </pic:nvPicPr>
                   <pic:blipFill>
-                    <a:blip r:embed="rId14" cstate="print">
+                    <a:blip r:embed="rId15" cstate="print">
                       <a:extLst>
                         <a:ext uri="{28A0092B-C50C-407E-A947-70E740481C1C}">
                           <a14:useLocalDpi xmlns:a14="http://schemas.microsoft.com/office/drawing/2010/main" val="0"/>
@@ -11723,7 +11812,7 @@
           <w:sz w:val="28"/>
           <w:szCs w:val="28"/>
         </w:rPr>
-        <w:t>5</w:t>
+        <w:t>6</w:t>
       </w:r>
       <w:r>
         <w:rPr>
@@ -11883,7 +11972,7 @@
           <w:szCs w:val="28"/>
         </w:rPr>
         <w:drawing>
-          <wp:inline distT="0" distB="0" distL="0" distR="0" wp14:anchorId="18558A77" wp14:editId="24ADAC0F">
+          <wp:inline distT="0" distB="0" distL="0" distR="0" wp14:anchorId="5DA6AFC1" wp14:editId="5EB15F05">
             <wp:extent cx="6126480" cy="955040"/>
             <wp:effectExtent l="0" t="0" r="7620" b="0"/>
             <wp:docPr id="5" name="Рисунок 5"/>
@@ -11900,7 +11989,7 @@
                     </pic:cNvPicPr>
                   </pic:nvPicPr>
                   <pic:blipFill>
-                    <a:blip r:embed="rId15" cstate="print">
+                    <a:blip r:embed="rId16" cstate="print">
                       <a:extLst>
                         <a:ext uri="{28A0092B-C50C-407E-A947-70E740481C1C}">
                           <a14:useLocalDpi xmlns:a14="http://schemas.microsoft.com/office/drawing/2010/main" val="0"/>
@@ -11994,7 +12083,7 @@
           <w:sz w:val="28"/>
           <w:szCs w:val="28"/>
         </w:rPr>
-        <w:t>6</w:t>
+        <w:t>7</w:t>
       </w:r>
       <w:r>
         <w:rPr>
@@ -12140,7 +12229,7 @@
           <w:szCs w:val="28"/>
           <w:lang w:eastAsia="en-US"/>
         </w:rPr>
-        <w:t>7</w:t>
+        <w:t>8</w:t>
       </w:r>
       <w:r>
         <w:rPr>
@@ -12180,7 +12269,7 @@
           <w:szCs w:val="28"/>
         </w:rPr>
         <w:drawing>
-          <wp:inline distT="0" distB="0" distL="0" distR="0" wp14:anchorId="35AE7119" wp14:editId="0035A806">
+          <wp:inline distT="0" distB="0" distL="0" distR="0" wp14:anchorId="55972FD6" wp14:editId="24130999">
             <wp:extent cx="6100217" cy="860214"/>
             <wp:effectExtent l="0" t="0" r="0" b="0"/>
             <wp:docPr id="7" name="Рисунок 7"/>
@@ -12197,7 +12286,7 @@
                     </pic:cNvPicPr>
                   </pic:nvPicPr>
                   <pic:blipFill>
-                    <a:blip r:embed="rId16" cstate="print">
+                    <a:blip r:embed="rId17" cstate="print">
                       <a:extLst>
                         <a:ext uri="{28A0092B-C50C-407E-A947-70E740481C1C}">
                           <a14:useLocalDpi xmlns:a14="http://schemas.microsoft.com/office/drawing/2010/main" val="0"/>
@@ -12291,7 +12380,7 @@
           <w:sz w:val="28"/>
           <w:szCs w:val="28"/>
         </w:rPr>
-        <w:t>7</w:t>
+        <w:t>8</w:t>
       </w:r>
       <w:r>
         <w:rPr>
@@ -12345,7 +12434,7 @@
         </w:rPr>
         <w:t xml:space="preserve"> </w:t>
       </w:r>
-      <w:bookmarkStart w:id="20" w:name="_Toc27001931"/>
+      <w:bookmarkStart w:id="21" w:name="_Toc27150325"/>
       <w:r>
         <w:rPr>
           <w:rFonts w:ascii="Times New Roman" w:eastAsiaTheme="majorEastAsia" w:hAnsi="Times New Roman" w:cs="Times New Roman"/>
@@ -12368,7 +12457,7 @@
         </w:rPr>
         <w:t>лицевых граней</w:t>
       </w:r>
-      <w:bookmarkEnd w:id="20"/>
+      <w:bookmarkEnd w:id="21"/>
     </w:p>
     <w:p>
       <w:pPr>
@@ -12485,7 +12574,7 @@
           <w:sz w:val="28"/>
           <w:szCs w:val="28"/>
         </w:rPr>
-        <w:t>8</w:t>
+        <w:t>9</w:t>
       </w:r>
       <w:r>
         <w:rPr>
@@ -12522,7 +12611,7 @@
           <w:lang w:eastAsia="ru-RU"/>
         </w:rPr>
         <w:drawing>
-          <wp:inline distT="0" distB="0" distL="0" distR="0" wp14:anchorId="257B9CC9" wp14:editId="123AA41D">
+          <wp:inline distT="0" distB="0" distL="0" distR="0" wp14:anchorId="0963F8CB" wp14:editId="5B4C3ECA">
             <wp:extent cx="1873072" cy="1398494"/>
             <wp:effectExtent l="0" t="0" r="0" b="0"/>
             <wp:docPr id="15" name="Рисунок 15"/>
@@ -12539,7 +12628,7 @@
                     </pic:cNvPicPr>
                   </pic:nvPicPr>
                   <pic:blipFill>
-                    <a:blip r:embed="rId17" cstate="print">
+                    <a:blip r:embed="rId18" cstate="print">
                       <a:extLst>
                         <a:ext uri="{28A0092B-C50C-407E-A947-70E740481C1C}">
                           <a14:useLocalDpi xmlns:a14="http://schemas.microsoft.com/office/drawing/2010/main" val="0"/>
@@ -12628,7 +12717,7 @@
           <w:sz w:val="28"/>
           <w:szCs w:val="28"/>
         </w:rPr>
-        <w:t>8</w:t>
+        <w:t>9</w:t>
       </w:r>
       <w:r>
         <w:rPr>
@@ -12678,7 +12767,7 @@
           <w:szCs w:val="28"/>
         </w:rPr>
       </w:pPr>
-      <w:bookmarkStart w:id="21" w:name="_Toc27001932"/>
+      <w:bookmarkStart w:id="22" w:name="_Toc27150326"/>
       <w:r>
         <w:rPr>
           <w:rFonts w:ascii="Times New Roman" w:eastAsiaTheme="majorEastAsia" w:hAnsi="Times New Roman" w:cs="Times New Roman"/>
@@ -12690,7 +12779,7 @@
         </w:rPr>
         <w:t>Алгоритм построения конусов, цилиндров, усеченных конусов</w:t>
       </w:r>
-      <w:bookmarkEnd w:id="21"/>
+      <w:bookmarkEnd w:id="22"/>
     </w:p>
     <w:p>
       <w:pPr>
@@ -12958,7 +13047,7 @@
           <w:sz w:val="28"/>
           <w:szCs w:val="28"/>
         </w:rPr>
-        <w:t>9</w:t>
+        <w:t>10</w:t>
       </w:r>
       <w:r>
         <w:rPr>
@@ -13188,7 +13277,7 @@
           <w:szCs w:val="28"/>
         </w:rPr>
         <w:drawing>
-          <wp:inline distT="0" distB="0" distL="0" distR="0" wp14:anchorId="6EB6AD45" wp14:editId="71222DDE">
+          <wp:inline distT="0" distB="0" distL="0" distR="0" wp14:anchorId="1711AA52" wp14:editId="1BBFC496">
             <wp:extent cx="1337588" cy="1188720"/>
             <wp:effectExtent l="0" t="0" r="0" b="0"/>
             <wp:docPr id="20" name="Рисунок 20"/>
@@ -13205,7 +13294,7 @@
                     </pic:cNvPicPr>
                   </pic:nvPicPr>
                   <pic:blipFill>
-                    <a:blip r:embed="rId18" cstate="print">
+                    <a:blip r:embed="rId19" cstate="print">
                       <a:extLst>
                         <a:ext uri="{28A0092B-C50C-407E-A947-70E740481C1C}">
                           <a14:useLocalDpi xmlns:a14="http://schemas.microsoft.com/office/drawing/2010/main" val="0"/>
@@ -13294,7 +13383,7 @@
           <w:sz w:val="28"/>
           <w:szCs w:val="28"/>
         </w:rPr>
-        <w:t>9</w:t>
+        <w:t>10</w:t>
       </w:r>
       <w:r>
         <w:rPr>
@@ -13386,7 +13475,7 @@
           <w:szCs w:val="28"/>
         </w:rPr>
       </w:pPr>
-      <w:bookmarkStart w:id="22" w:name="_Toc26716664"/>
+      <w:bookmarkStart w:id="23" w:name="_Toc26716664"/>
       <w:r>
         <w:rPr>
           <w:b/>
@@ -13395,7 +13484,7 @@
         </w:rPr>
         <w:t>Модель Ламберта</w:t>
       </w:r>
-      <w:bookmarkEnd w:id="22"/>
+      <w:bookmarkEnd w:id="23"/>
     </w:p>
     <w:p>
       <w:pPr>
@@ -13420,7 +13509,15 @@
           <w:szCs w:val="28"/>
           <w:shd w:val="clear" w:color="auto" w:fill="FFFFFF"/>
         </w:rPr>
-        <w:t xml:space="preserve"> На рисунке 2.8.1 показано, что согласно этой модели, </w:t>
+        <w:t xml:space="preserve"> На рисунке 1</w:t>
+      </w:r>
+      <w:r>
+        <w:rPr>
+          <w:sz w:val="28"/>
+          <w:szCs w:val="28"/>
+          <w:shd w:val="clear" w:color="auto" w:fill="FFFFFF"/>
+        </w:rPr>
+        <w:t xml:space="preserve">1 показано, что согласно этой модели, </w:t>
       </w:r>
       <w:r>
         <w:rPr>
@@ -13447,7 +13544,7 @@
         </w:rPr>
         <w:lastRenderedPageBreak/>
         <w:drawing>
-          <wp:inline distT="0" distB="0" distL="0" distR="0" wp14:anchorId="47469CF4" wp14:editId="7B00077E">
+          <wp:inline distT="0" distB="0" distL="0" distR="0" wp14:anchorId="26E57C32" wp14:editId="4CDA4B80">
             <wp:extent cx="3836670" cy="2725420"/>
             <wp:effectExtent l="0" t="0" r="0" b="0"/>
             <wp:docPr id="26" name="Рисунок 26"/>
@@ -13464,7 +13561,7 @@
                     </pic:cNvPicPr>
                   </pic:nvPicPr>
                   <pic:blipFill>
-                    <a:blip r:embed="rId19">
+                    <a:blip r:embed="rId20">
                       <a:extLst>
                         <a:ext uri="{28A0092B-C50C-407E-A947-70E740481C1C}">
                           <a14:useLocalDpi xmlns:a14="http://schemas.microsoft.com/office/drawing/2010/main" val="0"/>
@@ -13545,7 +13642,7 @@
           <w:sz w:val="28"/>
           <w:szCs w:val="28"/>
         </w:rPr>
-        <w:t>10</w:t>
+        <w:t>11</w:t>
       </w:r>
       <w:r>
         <w:rPr>
@@ -14090,7 +14187,6 @@
           <w:lang w:eastAsia="en-US"/>
         </w:rPr>
       </w:pPr>
-      <w:bookmarkStart w:id="23" w:name="_Toc27001933"/>
       <w:r>
         <w:rPr>
           <w:color w:val="000000" w:themeColor="text1"/>
@@ -14117,6 +14213,7 @@
           <w:szCs w:val="28"/>
         </w:rPr>
       </w:pPr>
+      <w:bookmarkStart w:id="24" w:name="_Toc27150327"/>
       <w:r>
         <w:rPr>
           <w:rFonts w:ascii="Times New Roman" w:hAnsi="Times New Roman" w:cs="Times New Roman"/>
@@ -14136,9 +14233,9 @@
         </w:rPr>
         <w:t xml:space="preserve"> </w:t>
       </w:r>
-      <w:bookmarkStart w:id="24" w:name="_Toc20922491"/>
-      <w:bookmarkEnd w:id="5"/>
+      <w:bookmarkStart w:id="25" w:name="_Toc20922491"/>
       <w:bookmarkEnd w:id="6"/>
+      <w:bookmarkEnd w:id="7"/>
       <w:r>
         <w:rPr>
           <w:rFonts w:ascii="Times New Roman" w:hAnsi="Times New Roman" w:cs="Times New Roman"/>
@@ -14148,7 +14245,7 @@
         </w:rPr>
         <w:t>раздел</w:t>
       </w:r>
-      <w:bookmarkEnd w:id="23"/>
+      <w:bookmarkEnd w:id="24"/>
     </w:p>
     <w:p>
       <w:pPr>
@@ -14210,7 +14307,7 @@
         </w:rPr>
         <w:t>.</w:t>
       </w:r>
-      <w:bookmarkEnd w:id="24"/>
+      <w:bookmarkEnd w:id="25"/>
     </w:p>
     <w:p>
       <w:pPr>
@@ -14251,7 +14348,23 @@
           <w:sz w:val="28"/>
           <w:szCs w:val="28"/>
         </w:rPr>
-        <w:t>Визуализировать трехмерную сцену, состоящую из объектов, представленных в пункте 1.1, в режиме реального времени.</w:t>
+        <w:t>Визуализировать трехмерную сцену, состоящую из объек</w:t>
+      </w:r>
+      <w:r>
+        <w:rPr>
+          <w:rFonts w:ascii="Times New Roman" w:hAnsi="Times New Roman" w:cs="Times New Roman"/>
+          <w:sz w:val="28"/>
+          <w:szCs w:val="28"/>
+        </w:rPr>
+        <w:t>тов, представленных в пункте 1.2</w:t>
+      </w:r>
+      <w:r>
+        <w:rPr>
+          <w:rFonts w:ascii="Times New Roman" w:hAnsi="Times New Roman" w:cs="Times New Roman"/>
+          <w:sz w:val="28"/>
+          <w:szCs w:val="28"/>
+        </w:rPr>
+        <w:t>, в режиме реального времени.</w:t>
       </w:r>
     </w:p>
     <w:p>
@@ -14489,7 +14602,7 @@
           <w:szCs w:val="28"/>
         </w:rPr>
       </w:pPr>
-      <w:bookmarkStart w:id="25" w:name="_Toc27001934"/>
+      <w:bookmarkStart w:id="26" w:name="_Toc27150328"/>
       <w:r>
         <w:rPr>
           <w:rFonts w:ascii="Times New Roman" w:hAnsi="Times New Roman" w:cs="Times New Roman"/>
@@ -14509,12 +14622,13 @@
         </w:rPr>
         <w:t>ПО</w:t>
       </w:r>
-      <w:bookmarkEnd w:id="25"/>
+      <w:bookmarkEnd w:id="26"/>
       <w:proofErr w:type="gramEnd"/>
     </w:p>
     <w:p>
       <w:pPr>
         <w:spacing w:line="360" w:lineRule="auto"/>
+        <w:jc w:val="both"/>
         <w:rPr>
           <w:sz w:val="28"/>
           <w:szCs w:val="28"/>
@@ -14535,7 +14649,7 @@
           <w:szCs w:val="28"/>
           <w:lang w:eastAsia="en-US"/>
         </w:rPr>
-        <w:t>1</w:t>
+        <w:t>2</w:t>
       </w:r>
       <w:r>
         <w:rPr>
@@ -14571,7 +14685,7 @@
           <w:szCs w:val="28"/>
         </w:rPr>
         <w:drawing>
-          <wp:inline distT="0" distB="0" distL="0" distR="0" wp14:anchorId="4B2C5838" wp14:editId="7F414876">
+          <wp:inline distT="0" distB="0" distL="0" distR="0" wp14:anchorId="6D8F5652" wp14:editId="2EEF8C6A">
             <wp:extent cx="5068711" cy="3115734"/>
             <wp:effectExtent l="0" t="0" r="0" b="0"/>
             <wp:docPr id="18" name="Рисунок 18" descr="C:\Users\зейнал\Desktop\Ramus files\02_A0.png"/>
@@ -14588,7 +14702,7 @@
                     </pic:cNvPicPr>
                   </pic:nvPicPr>
                   <pic:blipFill>
-                    <a:blip r:embed="rId20" cstate="print">
+                    <a:blip r:embed="rId21" cstate="print">
                       <a:extLst>
                         <a:ext uri="{28A0092B-C50C-407E-A947-70E740481C1C}">
                           <a14:useLocalDpi xmlns:a14="http://schemas.microsoft.com/office/drawing/2010/main" val="0"/>
@@ -14677,7 +14791,7 @@
           <w:sz w:val="28"/>
           <w:szCs w:val="28"/>
         </w:rPr>
-        <w:t>11</w:t>
+        <w:t>12</w:t>
       </w:r>
       <w:r>
         <w:rPr>
@@ -14724,8 +14838,8 @@
           <w:szCs w:val="28"/>
         </w:rPr>
       </w:pPr>
-      <w:bookmarkStart w:id="26" w:name="_Toc27001935"/>
       <w:bookmarkStart w:id="27" w:name="_Toc20922492"/>
+      <w:bookmarkStart w:id="28" w:name="_Toc27150329"/>
       <w:r>
         <w:rPr>
           <w:rFonts w:ascii="Times New Roman" w:hAnsi="Times New Roman" w:cs="Times New Roman"/>
@@ -14736,7 +14850,7 @@
         <w:lastRenderedPageBreak/>
         <w:t>Схемы алгоритмов</w:t>
       </w:r>
-      <w:bookmarkEnd w:id="26"/>
+      <w:bookmarkEnd w:id="28"/>
     </w:p>
     <w:p>
       <w:pPr>
@@ -14766,7 +14880,7 @@
           <w:sz w:val="28"/>
           <w:szCs w:val="28"/>
         </w:rPr>
-        <w:t>2</w:t>
+        <w:t>3</w:t>
       </w:r>
       <w:r>
         <w:rPr>
@@ -14787,7 +14901,7 @@
           <w:sz w:val="28"/>
           <w:szCs w:val="28"/>
         </w:rPr>
-        <w:t>4</w:t>
+        <w:t>5</w:t>
       </w:r>
       <w:r>
         <w:rPr>
@@ -14864,10 +14978,10 @@
             <v:path o:extrusionok="f" gradientshapeok="t" o:connecttype="rect"/>
             <o:lock v:ext="edit" aspectratio="t"/>
           </v:shapetype>
-          <v:shape id="_x0000_i1025" type="#_x0000_t75" style="width:361.8pt;height:554.65pt" o:ole="">
-            <v:imagedata r:id="rId21" o:title=""/>
+          <v:shape id="_x0000_i1025" type="#_x0000_t75" style="width:361.8pt;height:554.6pt" o:ole="">
+            <v:imagedata r:id="rId22" o:title=""/>
           </v:shape>
-          <o:OLEObject Type="Embed" ProgID="Visio.Drawing.15" ShapeID="_x0000_i1025" DrawAspect="Content" ObjectID="_1637659542" r:id="rId22"/>
+          <o:OLEObject Type="Embed" ProgID="Visio.Drawing.15" ShapeID="_x0000_i1025" DrawAspect="Content" ObjectID="_1637763154" r:id="rId23"/>
         </w:object>
       </w:r>
     </w:p>
@@ -14927,7 +15041,7 @@
           <w:sz w:val="28"/>
           <w:szCs w:val="28"/>
         </w:rPr>
-        <w:t>12</w:t>
+        <w:t>13</w:t>
       </w:r>
       <w:r>
         <w:rPr>
@@ -14952,6 +15066,7 @@
       <w:pPr>
         <w:keepNext/>
         <w:spacing w:line="360" w:lineRule="auto"/>
+        <w:jc w:val="center"/>
         <w:rPr>
           <w:sz w:val="28"/>
           <w:szCs w:val="28"/>
@@ -14965,169 +15080,10 @@
         </w:rPr>
         <w:lastRenderedPageBreak/>
         <w:drawing>
-          <wp:inline distT="0" distB="0" distL="0" distR="0" wp14:anchorId="0685DB32" wp14:editId="5836B83F">
+          <wp:inline distT="0" distB="0" distL="0" distR="0" wp14:anchorId="36EA8577" wp14:editId="5E0F0098">
             <wp:extent cx="5876925" cy="5019675"/>
             <wp:effectExtent l="0" t="0" r="9525" b="9525"/>
             <wp:docPr id="21" name="Рисунок 21"/>
-            <wp:cNvGraphicFramePr>
-              <a:graphicFrameLocks xmlns:a="http://schemas.openxmlformats.org/drawingml/2006/main" noChangeAspect="1"/>
-            </wp:cNvGraphicFramePr>
-            <a:graphic xmlns:a="http://schemas.openxmlformats.org/drawingml/2006/main">
-              <a:graphicData uri="http://schemas.openxmlformats.org/drawingml/2006/picture">
-                <pic:pic xmlns:pic="http://schemas.openxmlformats.org/drawingml/2006/picture">
-                  <pic:nvPicPr>
-                    <pic:cNvPr id="0" name=""/>
-                    <pic:cNvPicPr/>
-                  </pic:nvPicPr>
-                  <pic:blipFill>
-                    <a:blip r:embed="rId23"/>
-                    <a:stretch>
-                      <a:fillRect/>
-                    </a:stretch>
-                  </pic:blipFill>
-                  <pic:spPr>
-                    <a:xfrm>
-                      <a:off x="0" y="0"/>
-                      <a:ext cx="5876925" cy="5019675"/>
-                    </a:xfrm>
-                    <a:prstGeom prst="rect">
-                      <a:avLst/>
-                    </a:prstGeom>
-                  </pic:spPr>
-                </pic:pic>
-              </a:graphicData>
-            </a:graphic>
-          </wp:inline>
-        </w:drawing>
-      </w:r>
-    </w:p>
-    <w:p>
-      <w:pPr>
-        <w:pStyle w:val="a9"/>
-        <w:spacing w:line="360" w:lineRule="auto"/>
-        <w:jc w:val="center"/>
-        <w:rPr>
-          <w:rFonts w:ascii="Times New Roman" w:hAnsi="Times New Roman" w:cs="Times New Roman"/>
-          <w:color w:val="auto"/>
-          <w:sz w:val="28"/>
-          <w:szCs w:val="28"/>
-        </w:rPr>
-      </w:pPr>
-      <w:r>
-        <w:rPr>
-          <w:rFonts w:ascii="Times New Roman" w:hAnsi="Times New Roman" w:cs="Times New Roman"/>
-          <w:color w:val="auto"/>
-          <w:sz w:val="28"/>
-          <w:szCs w:val="28"/>
-        </w:rPr>
-        <w:t xml:space="preserve">Рисунок </w:t>
-      </w:r>
-      <w:r>
-        <w:rPr>
-          <w:rFonts w:ascii="Times New Roman" w:hAnsi="Times New Roman" w:cs="Times New Roman"/>
-          <w:color w:val="auto"/>
-          <w:sz w:val="28"/>
-          <w:szCs w:val="28"/>
-        </w:rPr>
-        <w:fldChar w:fldCharType="begin"/>
-      </w:r>
-      <w:r>
-        <w:rPr>
-          <w:rFonts w:ascii="Times New Roman" w:hAnsi="Times New Roman" w:cs="Times New Roman"/>
-          <w:color w:val="auto"/>
-          <w:sz w:val="28"/>
-          <w:szCs w:val="28"/>
-        </w:rPr>
-        <w:instrText xml:space="preserve"> SEQ Рисунок \* ARABIC </w:instrText>
-      </w:r>
-      <w:r>
-        <w:rPr>
-          <w:rFonts w:ascii="Times New Roman" w:hAnsi="Times New Roman" w:cs="Times New Roman"/>
-          <w:color w:val="auto"/>
-          <w:sz w:val="28"/>
-          <w:szCs w:val="28"/>
-        </w:rPr>
-        <w:fldChar w:fldCharType="separate"/>
-      </w:r>
-      <w:r>
-        <w:rPr>
-          <w:rFonts w:ascii="Times New Roman" w:hAnsi="Times New Roman" w:cs="Times New Roman"/>
-          <w:noProof/>
-          <w:color w:val="auto"/>
-          <w:sz w:val="28"/>
-          <w:szCs w:val="28"/>
-        </w:rPr>
-        <w:t>13</w:t>
-      </w:r>
-      <w:r>
-        <w:rPr>
-          <w:rFonts w:ascii="Times New Roman" w:hAnsi="Times New Roman" w:cs="Times New Roman"/>
-          <w:color w:val="auto"/>
-          <w:sz w:val="28"/>
-          <w:szCs w:val="28"/>
-        </w:rPr>
-        <w:fldChar w:fldCharType="end"/>
-      </w:r>
-      <w:r>
-        <w:rPr>
-          <w:rFonts w:ascii="Times New Roman" w:hAnsi="Times New Roman" w:cs="Times New Roman"/>
-          <w:color w:val="auto"/>
-          <w:sz w:val="28"/>
-          <w:szCs w:val="28"/>
-        </w:rPr>
-        <w:t xml:space="preserve"> - С</w:t>
-      </w:r>
-      <w:r>
-        <w:rPr>
-          <w:rFonts w:ascii="Times New Roman" w:hAnsi="Times New Roman" w:cs="Times New Roman"/>
-          <w:color w:val="auto"/>
-          <w:sz w:val="28"/>
-          <w:szCs w:val="28"/>
-        </w:rPr>
-        <w:t xml:space="preserve">хема алгоритма, использующего </w:t>
-      </w:r>
-      <w:r>
-        <w:rPr>
-          <w:rFonts w:ascii="Times New Roman" w:hAnsi="Times New Roman" w:cs="Times New Roman"/>
-          <w:color w:val="auto"/>
-          <w:sz w:val="28"/>
-          <w:szCs w:val="28"/>
-          <w:lang w:val="en-US"/>
-        </w:rPr>
-        <w:t>z</w:t>
-      </w:r>
-      <w:r>
-        <w:rPr>
-          <w:rFonts w:ascii="Times New Roman" w:hAnsi="Times New Roman" w:cs="Times New Roman"/>
-          <w:color w:val="auto"/>
-          <w:sz w:val="28"/>
-          <w:szCs w:val="28"/>
-        </w:rPr>
-        <w:t>-буфер</w:t>
-      </w:r>
-    </w:p>
-    <w:p>
-      <w:pPr>
-        <w:keepNext/>
-        <w:spacing w:line="360" w:lineRule="auto"/>
-        <w:jc w:val="center"/>
-        <w:rPr>
-          <w:sz w:val="28"/>
-          <w:szCs w:val="28"/>
-        </w:rPr>
-      </w:pPr>
-      <w:r>
-        <w:rPr>
-          <w:noProof/>
-          <w:sz w:val="28"/>
-          <w:szCs w:val="28"/>
-        </w:rPr>
-        <w:lastRenderedPageBreak/>
-        <w:drawing>
-          <wp:inline distT="0" distB="0" distL="0" distR="0" wp14:anchorId="464733BC" wp14:editId="34988DE3">
-            <wp:extent cx="3000375" cy="6381750"/>
-            <wp:effectExtent l="0" t="0" r="9525" b="0"/>
-            <wp:docPr id="24" name="Рисунок 24"/>
             <wp:cNvGraphicFramePr>
               <a:graphicFrameLocks xmlns:a="http://schemas.openxmlformats.org/drawingml/2006/main" noChangeAspect="1"/>
             </wp:cNvGraphicFramePr>
@@ -15147,7 +15103,7 @@
                   <pic:spPr>
                     <a:xfrm>
                       <a:off x="0" y="0"/>
-                      <a:ext cx="3000375" cy="6381750"/>
+                      <a:ext cx="5876925" cy="5019675"/>
                     </a:xfrm>
                     <a:prstGeom prst="rect">
                       <a:avLst/>
@@ -15234,129 +15190,42 @@
           <w:sz w:val="28"/>
           <w:szCs w:val="28"/>
         </w:rPr>
-        <w:t xml:space="preserve"> - Схема алгоритма простой модели освещения</w:t>
-      </w:r>
-    </w:p>
-    <w:p>
-      <w:pPr>
-        <w:spacing w:line="360" w:lineRule="auto"/>
-        <w:rPr>
-          <w:sz w:val="28"/>
-          <w:szCs w:val="28"/>
-          <w:lang w:eastAsia="en-US"/>
-        </w:rPr>
-      </w:pPr>
-    </w:p>
-    <w:p>
-      <w:pPr>
-        <w:spacing w:line="360" w:lineRule="auto"/>
-        <w:rPr>
-          <w:sz w:val="28"/>
-          <w:szCs w:val="28"/>
-          <w:lang w:eastAsia="en-US"/>
-        </w:rPr>
-      </w:pPr>
-    </w:p>
-    <w:p>
-      <w:pPr>
-        <w:spacing w:line="360" w:lineRule="auto"/>
-        <w:rPr>
-          <w:sz w:val="28"/>
-          <w:szCs w:val="28"/>
-          <w:lang w:eastAsia="en-US"/>
-        </w:rPr>
-      </w:pPr>
-    </w:p>
-    <w:p>
-      <w:pPr>
-        <w:spacing w:after="200" w:line="360" w:lineRule="auto"/>
-        <w:rPr>
-          <w:rFonts w:eastAsiaTheme="majorEastAsia"/>
-          <w:b/>
-          <w:bCs/>
-          <w:color w:val="000000" w:themeColor="text1"/>
-          <w:sz w:val="28"/>
-          <w:szCs w:val="28"/>
-          <w:lang w:eastAsia="en-US"/>
-        </w:rPr>
-      </w:pPr>
-      <w:r>
-        <w:rPr>
-          <w:color w:val="000000" w:themeColor="text1"/>
-          <w:sz w:val="28"/>
-          <w:szCs w:val="28"/>
-        </w:rPr>
-        <w:br w:type="page"/>
-      </w:r>
-    </w:p>
-    <w:p>
-      <w:pPr>
-        <w:pStyle w:val="3"/>
-        <w:numPr>
-          <w:ilvl w:val="1"/>
-          <w:numId w:val="3"/>
-        </w:numPr>
-        <w:spacing w:before="0" w:line="360" w:lineRule="auto"/>
-        <w:ind w:left="0"/>
-        <w:jc w:val="both"/>
-        <w:rPr>
-          <w:rFonts w:ascii="Times New Roman" w:hAnsi="Times New Roman" w:cs="Times New Roman"/>
-          <w:color w:val="000000" w:themeColor="text1"/>
-          <w:sz w:val="28"/>
-          <w:szCs w:val="28"/>
-        </w:rPr>
-      </w:pPr>
-      <w:bookmarkStart w:id="28" w:name="_Toc27001936"/>
-      <w:r>
-        <w:rPr>
-          <w:rFonts w:ascii="Times New Roman" w:hAnsi="Times New Roman" w:cs="Times New Roman"/>
-          <w:color w:val="000000" w:themeColor="text1"/>
-          <w:sz w:val="28"/>
-          <w:szCs w:val="28"/>
-        </w:rPr>
-        <w:lastRenderedPageBreak/>
-        <w:t>Диаграмма классов</w:t>
-      </w:r>
-      <w:bookmarkEnd w:id="28"/>
-    </w:p>
-    <w:p>
-      <w:pPr>
-        <w:spacing w:line="360" w:lineRule="auto"/>
-        <w:rPr>
-          <w:sz w:val="28"/>
-          <w:szCs w:val="28"/>
-          <w:lang w:eastAsia="en-US"/>
-        </w:rPr>
-      </w:pPr>
-      <w:r>
-        <w:rPr>
-          <w:sz w:val="28"/>
-          <w:szCs w:val="28"/>
-          <w:lang w:eastAsia="en-US"/>
-        </w:rPr>
-        <w:t>На рисунке 1</w:t>
-      </w:r>
-      <w:r>
-        <w:rPr>
-          <w:sz w:val="28"/>
-          <w:szCs w:val="28"/>
-          <w:lang w:eastAsia="en-US"/>
-        </w:rPr>
-        <w:t>5</w:t>
-      </w:r>
-      <w:r>
-        <w:rPr>
-          <w:sz w:val="28"/>
-          <w:szCs w:val="28"/>
-          <w:lang w:eastAsia="en-US"/>
-        </w:rPr>
-        <w:t xml:space="preserve"> приведена диаграмма классов.</w:t>
+        <w:t xml:space="preserve"> - С</w:t>
+      </w:r>
+      <w:r>
+        <w:rPr>
+          <w:rFonts w:ascii="Times New Roman" w:hAnsi="Times New Roman" w:cs="Times New Roman"/>
+          <w:color w:val="auto"/>
+          <w:sz w:val="28"/>
+          <w:szCs w:val="28"/>
+        </w:rPr>
+        <w:t xml:space="preserve">хема алгоритма, использующего </w:t>
+      </w:r>
+      <w:r>
+        <w:rPr>
+          <w:rFonts w:ascii="Times New Roman" w:hAnsi="Times New Roman" w:cs="Times New Roman"/>
+          <w:color w:val="auto"/>
+          <w:sz w:val="28"/>
+          <w:szCs w:val="28"/>
+          <w:lang w:val="en-US"/>
+        </w:rPr>
+        <w:t>z</w:t>
+      </w:r>
+      <w:r>
+        <w:rPr>
+          <w:rFonts w:ascii="Times New Roman" w:hAnsi="Times New Roman" w:cs="Times New Roman"/>
+          <w:color w:val="auto"/>
+          <w:sz w:val="28"/>
+          <w:szCs w:val="28"/>
+        </w:rPr>
+        <w:t>-буфер</w:t>
       </w:r>
     </w:p>
     <w:p>
       <w:pPr>
         <w:keepNext/>
         <w:spacing w:line="360" w:lineRule="auto"/>
+        <w:jc w:val="center"/>
         <w:rPr>
           <w:sz w:val="28"/>
           <w:szCs w:val="28"/>
@@ -15368,11 +15237,12 @@
           <w:sz w:val="28"/>
           <w:szCs w:val="28"/>
         </w:rPr>
+        <w:lastRenderedPageBreak/>
         <w:drawing>
-          <wp:inline distT="0" distB="0" distL="0" distR="0" wp14:anchorId="5B880818" wp14:editId="0CAB5744">
-            <wp:extent cx="6120130" cy="4254845"/>
-            <wp:effectExtent l="0" t="0" r="0" b="0"/>
-            <wp:docPr id="1" name="Рисунок 1"/>
+          <wp:inline distT="0" distB="0" distL="0" distR="0" wp14:anchorId="0096A34F" wp14:editId="2E03CA3E">
+            <wp:extent cx="3000375" cy="6381750"/>
+            <wp:effectExtent l="0" t="0" r="9525" b="0"/>
+            <wp:docPr id="24" name="Рисунок 24"/>
             <wp:cNvGraphicFramePr>
               <a:graphicFrameLocks xmlns:a="http://schemas.openxmlformats.org/drawingml/2006/main" noChangeAspect="1"/>
             </wp:cNvGraphicFramePr>
@@ -15392,6 +15262,257 @@
                   <pic:spPr>
                     <a:xfrm>
                       <a:off x="0" y="0"/>
+                      <a:ext cx="3000375" cy="6381750"/>
+                    </a:xfrm>
+                    <a:prstGeom prst="rect">
+                      <a:avLst/>
+                    </a:prstGeom>
+                  </pic:spPr>
+                </pic:pic>
+              </a:graphicData>
+            </a:graphic>
+          </wp:inline>
+        </w:drawing>
+      </w:r>
+    </w:p>
+    <w:p>
+      <w:pPr>
+        <w:pStyle w:val="a9"/>
+        <w:spacing w:line="360" w:lineRule="auto"/>
+        <w:jc w:val="center"/>
+        <w:rPr>
+          <w:rFonts w:ascii="Times New Roman" w:hAnsi="Times New Roman" w:cs="Times New Roman"/>
+          <w:color w:val="auto"/>
+          <w:sz w:val="28"/>
+          <w:szCs w:val="28"/>
+        </w:rPr>
+      </w:pPr>
+      <w:r>
+        <w:rPr>
+          <w:rFonts w:ascii="Times New Roman" w:hAnsi="Times New Roman" w:cs="Times New Roman"/>
+          <w:color w:val="auto"/>
+          <w:sz w:val="28"/>
+          <w:szCs w:val="28"/>
+        </w:rPr>
+        <w:t xml:space="preserve">Рисунок </w:t>
+      </w:r>
+      <w:r>
+        <w:rPr>
+          <w:rFonts w:ascii="Times New Roman" w:hAnsi="Times New Roman" w:cs="Times New Roman"/>
+          <w:color w:val="auto"/>
+          <w:sz w:val="28"/>
+          <w:szCs w:val="28"/>
+        </w:rPr>
+        <w:fldChar w:fldCharType="begin"/>
+      </w:r>
+      <w:r>
+        <w:rPr>
+          <w:rFonts w:ascii="Times New Roman" w:hAnsi="Times New Roman" w:cs="Times New Roman"/>
+          <w:color w:val="auto"/>
+          <w:sz w:val="28"/>
+          <w:szCs w:val="28"/>
+        </w:rPr>
+        <w:instrText xml:space="preserve"> SEQ Рисунок \* ARABIC </w:instrText>
+      </w:r>
+      <w:r>
+        <w:rPr>
+          <w:rFonts w:ascii="Times New Roman" w:hAnsi="Times New Roman" w:cs="Times New Roman"/>
+          <w:color w:val="auto"/>
+          <w:sz w:val="28"/>
+          <w:szCs w:val="28"/>
+        </w:rPr>
+        <w:fldChar w:fldCharType="separate"/>
+      </w:r>
+      <w:r>
+        <w:rPr>
+          <w:rFonts w:ascii="Times New Roman" w:hAnsi="Times New Roman" w:cs="Times New Roman"/>
+          <w:noProof/>
+          <w:color w:val="auto"/>
+          <w:sz w:val="28"/>
+          <w:szCs w:val="28"/>
+        </w:rPr>
+        <w:t>15</w:t>
+      </w:r>
+      <w:r>
+        <w:rPr>
+          <w:rFonts w:ascii="Times New Roman" w:hAnsi="Times New Roman" w:cs="Times New Roman"/>
+          <w:color w:val="auto"/>
+          <w:sz w:val="28"/>
+          <w:szCs w:val="28"/>
+        </w:rPr>
+        <w:fldChar w:fldCharType="end"/>
+      </w:r>
+      <w:r>
+        <w:rPr>
+          <w:rFonts w:ascii="Times New Roman" w:hAnsi="Times New Roman" w:cs="Times New Roman"/>
+          <w:color w:val="auto"/>
+          <w:sz w:val="28"/>
+          <w:szCs w:val="28"/>
+        </w:rPr>
+        <w:t xml:space="preserve"> - Схема алгоритма простой модели освещения</w:t>
+      </w:r>
+    </w:p>
+    <w:p>
+      <w:pPr>
+        <w:spacing w:line="360" w:lineRule="auto"/>
+        <w:jc w:val="both"/>
+        <w:rPr>
+          <w:sz w:val="28"/>
+          <w:szCs w:val="28"/>
+          <w:lang w:eastAsia="en-US"/>
+        </w:rPr>
+      </w:pPr>
+    </w:p>
+    <w:p>
+      <w:pPr>
+        <w:spacing w:line="360" w:lineRule="auto"/>
+        <w:jc w:val="both"/>
+        <w:rPr>
+          <w:sz w:val="28"/>
+          <w:szCs w:val="28"/>
+          <w:lang w:eastAsia="en-US"/>
+        </w:rPr>
+      </w:pPr>
+    </w:p>
+    <w:p>
+      <w:pPr>
+        <w:spacing w:line="360" w:lineRule="auto"/>
+        <w:jc w:val="both"/>
+        <w:rPr>
+          <w:sz w:val="28"/>
+          <w:szCs w:val="28"/>
+          <w:lang w:eastAsia="en-US"/>
+        </w:rPr>
+      </w:pPr>
+    </w:p>
+    <w:p>
+      <w:pPr>
+        <w:spacing w:after="200" w:line="360" w:lineRule="auto"/>
+        <w:jc w:val="both"/>
+        <w:rPr>
+          <w:rFonts w:eastAsiaTheme="majorEastAsia"/>
+          <w:b/>
+          <w:bCs/>
+          <w:color w:val="000000" w:themeColor="text1"/>
+          <w:sz w:val="28"/>
+          <w:szCs w:val="28"/>
+          <w:lang w:eastAsia="en-US"/>
+        </w:rPr>
+      </w:pPr>
+      <w:r>
+        <w:rPr>
+          <w:color w:val="000000" w:themeColor="text1"/>
+          <w:sz w:val="28"/>
+          <w:szCs w:val="28"/>
+        </w:rPr>
+        <w:br w:type="page"/>
+      </w:r>
+    </w:p>
+    <w:p>
+      <w:pPr>
+        <w:pStyle w:val="3"/>
+        <w:numPr>
+          <w:ilvl w:val="1"/>
+          <w:numId w:val="3"/>
+        </w:numPr>
+        <w:spacing w:before="0" w:line="360" w:lineRule="auto"/>
+        <w:ind w:left="0"/>
+        <w:jc w:val="both"/>
+        <w:rPr>
+          <w:rFonts w:ascii="Times New Roman" w:hAnsi="Times New Roman" w:cs="Times New Roman"/>
+          <w:color w:val="000000" w:themeColor="text1"/>
+          <w:sz w:val="28"/>
+          <w:szCs w:val="28"/>
+        </w:rPr>
+      </w:pPr>
+      <w:bookmarkStart w:id="29" w:name="_Toc27150330"/>
+      <w:r>
+        <w:rPr>
+          <w:rFonts w:ascii="Times New Roman" w:hAnsi="Times New Roman" w:cs="Times New Roman"/>
+          <w:color w:val="000000" w:themeColor="text1"/>
+          <w:sz w:val="28"/>
+          <w:szCs w:val="28"/>
+        </w:rPr>
+        <w:lastRenderedPageBreak/>
+        <w:t>Диаграмма классов</w:t>
+      </w:r>
+      <w:bookmarkEnd w:id="29"/>
+    </w:p>
+    <w:p>
+      <w:pPr>
+        <w:spacing w:line="360" w:lineRule="auto"/>
+        <w:jc w:val="both"/>
+        <w:rPr>
+          <w:sz w:val="28"/>
+          <w:szCs w:val="28"/>
+          <w:lang w:eastAsia="en-US"/>
+        </w:rPr>
+      </w:pPr>
+      <w:r>
+        <w:rPr>
+          <w:sz w:val="28"/>
+          <w:szCs w:val="28"/>
+          <w:lang w:eastAsia="en-US"/>
+        </w:rPr>
+        <w:t>На рисунке 1</w:t>
+      </w:r>
+      <w:r>
+        <w:rPr>
+          <w:sz w:val="28"/>
+          <w:szCs w:val="28"/>
+          <w:lang w:eastAsia="en-US"/>
+        </w:rPr>
+        <w:t>6</w:t>
+      </w:r>
+      <w:r>
+        <w:rPr>
+          <w:sz w:val="28"/>
+          <w:szCs w:val="28"/>
+          <w:lang w:eastAsia="en-US"/>
+        </w:rPr>
+        <w:t xml:space="preserve"> приведена диаграмма классов.</w:t>
+      </w:r>
+    </w:p>
+    <w:p>
+      <w:pPr>
+        <w:keepNext/>
+        <w:spacing w:line="360" w:lineRule="auto"/>
+        <w:jc w:val="center"/>
+        <w:rPr>
+          <w:sz w:val="28"/>
+          <w:szCs w:val="28"/>
+        </w:rPr>
+      </w:pPr>
+      <w:r>
+        <w:rPr>
+          <w:noProof/>
+          <w:sz w:val="28"/>
+          <w:szCs w:val="28"/>
+        </w:rPr>
+        <w:drawing>
+          <wp:inline distT="0" distB="0" distL="0" distR="0" wp14:anchorId="62727D5F" wp14:editId="5D408A7A">
+            <wp:extent cx="6120130" cy="4254845"/>
+            <wp:effectExtent l="0" t="0" r="0" b="0"/>
+            <wp:docPr id="1" name="Рисунок 1"/>
+            <wp:cNvGraphicFramePr>
+              <a:graphicFrameLocks xmlns:a="http://schemas.openxmlformats.org/drawingml/2006/main" noChangeAspect="1"/>
+            </wp:cNvGraphicFramePr>
+            <a:graphic xmlns:a="http://schemas.openxmlformats.org/drawingml/2006/main">
+              <a:graphicData uri="http://schemas.openxmlformats.org/drawingml/2006/picture">
+                <pic:pic xmlns:pic="http://schemas.openxmlformats.org/drawingml/2006/picture">
+                  <pic:nvPicPr>
+                    <pic:cNvPr id="0" name=""/>
+                    <pic:cNvPicPr/>
+                  </pic:nvPicPr>
+                  <pic:blipFill>
+                    <a:blip r:embed="rId26"/>
+                    <a:stretch>
+                      <a:fillRect/>
+                    </a:stretch>
+                  </pic:blipFill>
+                  <pic:spPr>
+                    <a:xfrm>
+                      <a:off x="0" y="0"/>
                       <a:ext cx="6120130" cy="4254845"/>
                     </a:xfrm>
                     <a:prstGeom prst="rect">
@@ -15461,7 +15582,7 @@
           <w:sz w:val="28"/>
           <w:szCs w:val="28"/>
         </w:rPr>
-        <w:t>15</w:t>
+        <w:t>16</w:t>
       </w:r>
       <w:r>
         <w:rPr>
@@ -16258,7 +16379,7 @@
           <w:szCs w:val="28"/>
         </w:rPr>
       </w:pPr>
-      <w:bookmarkStart w:id="29" w:name="_Toc27001937"/>
+      <w:bookmarkStart w:id="30" w:name="_Toc27150331"/>
       <w:r>
         <w:rPr>
           <w:rFonts w:ascii="Times New Roman" w:hAnsi="Times New Roman" w:cs="Times New Roman"/>
@@ -16268,7 +16389,7 @@
         </w:rPr>
         <w:t>Вывод</w:t>
       </w:r>
-      <w:bookmarkEnd w:id="29"/>
+      <w:bookmarkEnd w:id="30"/>
       <w:r>
         <w:rPr>
           <w:rFonts w:ascii="Times New Roman" w:hAnsi="Times New Roman" w:cs="Times New Roman"/>
@@ -16370,9 +16491,9 @@
           <w:szCs w:val="28"/>
         </w:rPr>
       </w:pPr>
-      <w:bookmarkStart w:id="30" w:name="_Toc20931600"/>
-      <w:bookmarkStart w:id="31" w:name="_Toc20922493"/>
-      <w:bookmarkStart w:id="32" w:name="_Toc27001938"/>
+      <w:bookmarkStart w:id="31" w:name="_Toc20931600"/>
+      <w:bookmarkStart w:id="32" w:name="_Toc20922493"/>
+      <w:bookmarkStart w:id="33" w:name="_Toc27150332"/>
       <w:r>
         <w:rPr>
           <w:rFonts w:ascii="Times New Roman" w:hAnsi="Times New Roman" w:cs="Times New Roman"/>
@@ -16383,8 +16504,8 @@
         <w:lastRenderedPageBreak/>
         <w:t>Технологическ</w:t>
       </w:r>
-      <w:bookmarkEnd w:id="30"/>
       <w:bookmarkEnd w:id="31"/>
+      <w:bookmarkEnd w:id="32"/>
       <w:r>
         <w:rPr>
           <w:rFonts w:ascii="Times New Roman" w:hAnsi="Times New Roman" w:cs="Times New Roman"/>
@@ -16394,7 +16515,7 @@
         </w:rPr>
         <w:t>ий раздел</w:t>
       </w:r>
-      <w:bookmarkEnd w:id="32"/>
+      <w:bookmarkEnd w:id="33"/>
     </w:p>
     <w:p>
       <w:pPr>
@@ -16482,9 +16603,9 @@
           <w:szCs w:val="28"/>
         </w:rPr>
       </w:pPr>
-      <w:bookmarkStart w:id="33" w:name="_Toc20931602"/>
-      <w:bookmarkStart w:id="34" w:name="_Toc20922495"/>
-      <w:bookmarkStart w:id="35" w:name="_Toc27001939"/>
+      <w:bookmarkStart w:id="34" w:name="_Toc20931602"/>
+      <w:bookmarkStart w:id="35" w:name="_Toc20922495"/>
+      <w:bookmarkStart w:id="36" w:name="_Toc27150333"/>
       <w:r>
         <w:rPr>
           <w:rFonts w:ascii="Times New Roman" w:hAnsi="Times New Roman" w:cs="Times New Roman"/>
@@ -16494,9 +16615,9 @@
         </w:rPr>
         <w:t>Средства реализации</w:t>
       </w:r>
-      <w:bookmarkEnd w:id="33"/>
       <w:bookmarkEnd w:id="34"/>
       <w:bookmarkEnd w:id="35"/>
+      <w:bookmarkEnd w:id="36"/>
     </w:p>
     <w:p>
       <w:pPr>
@@ -16758,8 +16879,8 @@
         </w:rPr>
         <w:t>же широким функционалом по работе с интерфейсами.</w:t>
       </w:r>
-      <w:bookmarkStart w:id="36" w:name="_Toc20931603"/>
-      <w:bookmarkStart w:id="37" w:name="_Toc20922496"/>
+      <w:bookmarkStart w:id="37" w:name="_Toc20931603"/>
+      <w:bookmarkStart w:id="38" w:name="_Toc20922496"/>
     </w:p>
     <w:p>
       <w:pPr>
@@ -16778,9 +16899,9 @@
           <w:szCs w:val="28"/>
         </w:rPr>
       </w:pPr>
-      <w:bookmarkStart w:id="38" w:name="_Toc27001940"/>
-      <w:bookmarkEnd w:id="36"/>
+      <w:bookmarkStart w:id="39" w:name="_Toc27150334"/>
       <w:bookmarkEnd w:id="37"/>
+      <w:bookmarkEnd w:id="38"/>
       <w:r>
         <w:rPr>
           <w:rFonts w:ascii="Times New Roman" w:hAnsi="Times New Roman" w:cs="Times New Roman"/>
@@ -16790,7 +16911,7 @@
         </w:rPr>
         <w:t>Инструкция по запуску программного обеспечения</w:t>
       </w:r>
-      <w:bookmarkEnd w:id="38"/>
+      <w:bookmarkEnd w:id="39"/>
     </w:p>
     <w:p>
       <w:pPr>
@@ -16919,7 +17040,7 @@
           <w:szCs w:val="28"/>
         </w:rPr>
       </w:pPr>
-      <w:bookmarkStart w:id="39" w:name="_Toc27001941"/>
+      <w:bookmarkStart w:id="40" w:name="_Toc27150335"/>
       <w:r>
         <w:rPr>
           <w:rFonts w:ascii="Times New Roman" w:hAnsi="Times New Roman" w:cs="Times New Roman"/>
@@ -16929,7 +17050,7 @@
         </w:rPr>
         <w:t>Описание интерфейса программы</w:t>
       </w:r>
-      <w:bookmarkEnd w:id="39"/>
+      <w:bookmarkEnd w:id="40"/>
     </w:p>
     <w:p>
       <w:pPr>
@@ -16964,7 +17085,7 @@
           <w:szCs w:val="28"/>
           <w:lang w:eastAsia="en-US"/>
         </w:rPr>
-        <w:t xml:space="preserve"> 1</w:t>
+        <w:t xml:space="preserve"> 17</w:t>
       </w:r>
       <w:r>
         <w:rPr>
@@ -16972,7 +17093,7 @@
           <w:szCs w:val="28"/>
           <w:lang w:eastAsia="en-US"/>
         </w:rPr>
-        <w:t>6</w:t>
+        <w:t>)</w:t>
       </w:r>
       <w:r>
         <w:rPr>
@@ -16980,7 +17101,7 @@
           <w:szCs w:val="28"/>
           <w:lang w:eastAsia="en-US"/>
         </w:rPr>
-        <w:t>)</w:t>
+        <w:t xml:space="preserve"> на виджете сцены отображается система координат</w:t>
       </w:r>
       <w:r>
         <w:rPr>
@@ -16988,7 +17109,15 @@
           <w:szCs w:val="28"/>
           <w:lang w:eastAsia="en-US"/>
         </w:rPr>
-        <w:t xml:space="preserve"> на виджете сцены отображается система координат</w:t>
+        <w:t xml:space="preserve">, ось </w:t>
+      </w:r>
+      <w:r>
+        <w:rPr>
+          <w:sz w:val="28"/>
+          <w:szCs w:val="28"/>
+          <w:lang w:val="en-US" w:eastAsia="en-US"/>
+        </w:rPr>
+        <w:t>z</w:t>
       </w:r>
       <w:r>
         <w:rPr>
@@ -16996,15 +17125,7 @@
           <w:szCs w:val="28"/>
           <w:lang w:eastAsia="en-US"/>
         </w:rPr>
-        <w:t xml:space="preserve">, ось </w:t>
-      </w:r>
-      <w:r>
-        <w:rPr>
-          <w:sz w:val="28"/>
-          <w:szCs w:val="28"/>
-          <w:lang w:val="en-US" w:eastAsia="en-US"/>
-        </w:rPr>
-        <w:t>z</w:t>
+        <w:t xml:space="preserve"> которой направлена на нас</w:t>
       </w:r>
       <w:r>
         <w:rPr>
@@ -17012,15 +17133,25 @@
           <w:szCs w:val="28"/>
           <w:lang w:eastAsia="en-US"/>
         </w:rPr>
-        <w:t xml:space="preserve"> которой направлена на нас</w:t>
-      </w:r>
+        <w:t>. Для управления сценой используется панель, в правой части экрана</w:t>
+      </w:r>
+      <w:proofErr w:type="gramStart"/>
       <w:r>
         <w:rPr>
           <w:sz w:val="28"/>
           <w:szCs w:val="28"/>
           <w:lang w:eastAsia="en-US"/>
         </w:rPr>
-        <w:t>. Для управления сценой используется панель, в правой части экрана</w:t>
+        <w:t>.</w:t>
+      </w:r>
+      <w:proofErr w:type="gramEnd"/>
+      <w:r>
+        <w:rPr>
+          <w:sz w:val="28"/>
+          <w:szCs w:val="28"/>
+          <w:lang w:eastAsia="en-US"/>
+        </w:rPr>
+        <w:t xml:space="preserve"> (</w:t>
       </w:r>
       <w:proofErr w:type="gramStart"/>
       <w:r>
@@ -17029,7 +17160,7 @@
           <w:szCs w:val="28"/>
           <w:lang w:eastAsia="en-US"/>
         </w:rPr>
-        <w:t>.</w:t>
+        <w:t>р</w:t>
       </w:r>
       <w:proofErr w:type="gramEnd"/>
       <w:r>
@@ -17038,41 +17169,23 @@
           <w:szCs w:val="28"/>
           <w:lang w:eastAsia="en-US"/>
         </w:rPr>
-        <w:t xml:space="preserve"> (</w:t>
-      </w:r>
-      <w:proofErr w:type="gramStart"/>
+        <w:t xml:space="preserve">исунок </w:t>
+      </w:r>
       <w:r>
         <w:rPr>
           <w:sz w:val="28"/>
           <w:szCs w:val="28"/>
           <w:lang w:eastAsia="en-US"/>
         </w:rPr>
-        <w:t>р</w:t>
-      </w:r>
-      <w:proofErr w:type="gramEnd"/>
+        <w:t>1</w:t>
+      </w:r>
       <w:r>
         <w:rPr>
           <w:sz w:val="28"/>
           <w:szCs w:val="28"/>
           <w:lang w:eastAsia="en-US"/>
         </w:rPr>
-        <w:t xml:space="preserve">исунок </w:t>
-      </w:r>
-      <w:r>
-        <w:rPr>
-          <w:sz w:val="28"/>
-          <w:szCs w:val="28"/>
-          <w:lang w:eastAsia="en-US"/>
-        </w:rPr>
-        <w:t>1</w:t>
-      </w:r>
-      <w:r>
-        <w:rPr>
-          <w:sz w:val="28"/>
-          <w:szCs w:val="28"/>
-          <w:lang w:eastAsia="en-US"/>
-        </w:rPr>
-        <w:t>7</w:t>
+        <w:t>8</w:t>
       </w:r>
       <w:r>
         <w:rPr>
@@ -17101,7 +17214,7 @@
         </w:rPr>
         <w:lastRenderedPageBreak/>
         <w:drawing>
-          <wp:inline distT="0" distB="0" distL="0" distR="0" wp14:anchorId="243F7750" wp14:editId="31D106F7">
+          <wp:inline distT="0" distB="0" distL="0" distR="0" wp14:anchorId="100D4E21" wp14:editId="697AF95D">
             <wp:extent cx="6117590" cy="3822065"/>
             <wp:effectExtent l="0" t="0" r="0" b="0"/>
             <wp:docPr id="4" name="Рисунок 4" descr="C:\Users\зейнал\Desktop\Курсач\интерфейс1.PNG"/>
@@ -17118,7 +17231,7 @@
                     </pic:cNvPicPr>
                   </pic:nvPicPr>
                   <pic:blipFill>
-                    <a:blip r:embed="rId26">
+                    <a:blip r:embed="rId27">
                       <a:extLst>
                         <a:ext uri="{28A0092B-C50C-407E-A947-70E740481C1C}">
                           <a14:useLocalDpi xmlns:a14="http://schemas.microsoft.com/office/drawing/2010/main" val="0"/>
@@ -17206,7 +17319,7 @@
           <w:sz w:val="28"/>
           <w:szCs w:val="28"/>
         </w:rPr>
-        <w:t>16</w:t>
+        <w:t>17</w:t>
       </w:r>
       <w:r>
         <w:rPr>
@@ -17244,7 +17357,7 @@
           <w:szCs w:val="28"/>
         </w:rPr>
         <w:drawing>
-          <wp:inline distT="0" distB="0" distL="0" distR="0" wp14:anchorId="3B04EF79" wp14:editId="4763C235">
+          <wp:inline distT="0" distB="0" distL="0" distR="0" wp14:anchorId="2DBD5986" wp14:editId="5420435E">
             <wp:extent cx="2167128" cy="3845574"/>
             <wp:effectExtent l="0" t="0" r="0" b="0"/>
             <wp:docPr id="13" name="Рисунок 13" descr="C:\Users\зейнал\Desktop\Курсач\интерфейс4.PNG"/>
@@ -17261,7 +17374,7 @@
                     </pic:cNvPicPr>
                   </pic:nvPicPr>
                   <pic:blipFill>
-                    <a:blip r:embed="rId27">
+                    <a:blip r:embed="rId28">
                       <a:extLst>
                         <a:ext uri="{28A0092B-C50C-407E-A947-70E740481C1C}">
                           <a14:useLocalDpi xmlns:a14="http://schemas.microsoft.com/office/drawing/2010/main" val="0"/>
@@ -17349,7 +17462,7 @@
           <w:sz w:val="28"/>
           <w:szCs w:val="28"/>
         </w:rPr>
-        <w:t>17</w:t>
+        <w:t>18</w:t>
       </w:r>
       <w:r>
         <w:rPr>
@@ -17454,7 +17567,7 @@
           <w:szCs w:val="28"/>
           <w:lang w:eastAsia="en-US"/>
         </w:rPr>
-        <w:t>8</w:t>
+        <w:t>9</w:t>
       </w:r>
       <w:r>
         <w:rPr>
@@ -17684,7 +17797,7 @@
           <w:szCs w:val="28"/>
         </w:rPr>
         <w:drawing>
-          <wp:inline distT="0" distB="0" distL="0" distR="0" wp14:anchorId="591E4F82" wp14:editId="7ADD0969">
+          <wp:inline distT="0" distB="0" distL="0" distR="0" wp14:anchorId="74C5573E" wp14:editId="51B0ED84">
             <wp:extent cx="4453128" cy="2762289"/>
             <wp:effectExtent l="0" t="0" r="0" b="0"/>
             <wp:docPr id="10" name="Рисунок 10" descr="C:\Users\зейнал\Desktop\Курсач\иниерфейс2.PNG"/>
@@ -17701,7 +17814,7 @@
                     </pic:cNvPicPr>
                   </pic:nvPicPr>
                   <pic:blipFill>
-                    <a:blip r:embed="rId28" cstate="print">
+                    <a:blip r:embed="rId29" cstate="print">
                       <a:extLst>
                         <a:ext uri="{28A0092B-C50C-407E-A947-70E740481C1C}">
                           <a14:useLocalDpi xmlns:a14="http://schemas.microsoft.com/office/drawing/2010/main" val="0"/>
@@ -17788,7 +17901,7 @@
           <w:sz w:val="28"/>
           <w:szCs w:val="28"/>
         </w:rPr>
-        <w:t>18</w:t>
+        <w:t>19</w:t>
       </w:r>
       <w:r>
         <w:rPr>
@@ -17848,7 +17961,7 @@
           <w:szCs w:val="28"/>
         </w:rPr>
       </w:pPr>
-      <w:bookmarkStart w:id="40" w:name="_Toc27001942"/>
+      <w:bookmarkStart w:id="41" w:name="_Toc27150336"/>
       <w:r>
         <w:rPr>
           <w:rFonts w:ascii="Times New Roman" w:hAnsi="Times New Roman" w:cs="Times New Roman"/>
@@ -17859,7 +17972,7 @@
         <w:lastRenderedPageBreak/>
         <w:t>Описание основных моментов реализации</w:t>
       </w:r>
-      <w:bookmarkEnd w:id="40"/>
+      <w:bookmarkEnd w:id="41"/>
       <w:r>
         <w:rPr>
           <w:rFonts w:ascii="Times New Roman" w:hAnsi="Times New Roman" w:cs="Times New Roman"/>
@@ -17979,8 +18092,8 @@
           <w:szCs w:val="28"/>
         </w:rPr>
         <w:pict>
-          <v:rect id="_x0000_s1027" style="position:absolute;margin-left:6.5pt;margin-top:3.2pt;width:475.55pt;height:522.6pt;z-index:251661311">
-            <v:textbox>
+          <v:rect id="_x0000_s1027" style="position:absolute;margin-left:6.5pt;margin-top:3.2pt;width:475.55pt;height:529.6pt;z-index:251661311">
+            <v:textbox style="mso-next-textbox:#_x0000_s1027">
               <w:txbxContent>
                 <w:p>
                   <w:pPr>
@@ -20160,7 +20273,7 @@
         <w:rPr>
           <w:sz w:val="28"/>
           <w:szCs w:val="28"/>
-          <w:lang w:val="en-US" w:eastAsia="en-US"/>
+          <w:lang w:eastAsia="en-US"/>
         </w:rPr>
       </w:pPr>
     </w:p>
@@ -20170,7 +20283,7 @@
         <w:rPr>
           <w:sz w:val="28"/>
           <w:szCs w:val="28"/>
-          <w:lang w:val="en-US" w:eastAsia="en-US"/>
+          <w:lang w:eastAsia="en-US"/>
         </w:rPr>
       </w:pPr>
     </w:p>
@@ -20180,9 +20293,164 @@
         <w:rPr>
           <w:sz w:val="28"/>
           <w:szCs w:val="28"/>
-          <w:lang w:val="en-US" w:eastAsia="en-US"/>
-        </w:rPr>
-      </w:pPr>
+          <w:lang w:eastAsia="en-US"/>
+        </w:rPr>
+      </w:pPr>
+    </w:p>
+    <w:p>
+      <w:pPr>
+        <w:spacing w:line="360" w:lineRule="auto"/>
+        <w:rPr>
+          <w:sz w:val="28"/>
+          <w:szCs w:val="28"/>
+          <w:lang w:eastAsia="en-US"/>
+        </w:rPr>
+      </w:pPr>
+    </w:p>
+    <w:p>
+      <w:pPr>
+        <w:spacing w:line="360" w:lineRule="auto"/>
+        <w:rPr>
+          <w:sz w:val="28"/>
+          <w:szCs w:val="28"/>
+          <w:lang w:eastAsia="en-US"/>
+        </w:rPr>
+      </w:pPr>
+      <w:r>
+        <w:rPr>
+          <w:sz w:val="28"/>
+          <w:szCs w:val="28"/>
+          <w:lang w:eastAsia="en-US"/>
+        </w:rPr>
+        <w:t>На рисунке 20 приведено изображение ракеты, составленной из объектов, представленных на рисунке 2 (6 граней).</w:t>
+      </w:r>
+    </w:p>
+    <w:p>
+      <w:pPr>
+        <w:spacing w:line="360" w:lineRule="auto"/>
+        <w:rPr>
+          <w:sz w:val="28"/>
+          <w:szCs w:val="28"/>
+          <w:lang w:eastAsia="en-US"/>
+        </w:rPr>
+      </w:pPr>
+    </w:p>
+    <w:p>
+      <w:pPr>
+        <w:keepNext/>
+        <w:spacing w:line="360" w:lineRule="auto"/>
+        <w:jc w:val="center"/>
+      </w:pPr>
+      <w:r>
+        <w:rPr>
+          <w:noProof/>
+        </w:rPr>
+        <w:lastRenderedPageBreak/>
+        <w:drawing>
+          <wp:inline distT="0" distB="0" distL="0" distR="0" wp14:anchorId="0B94D4DF" wp14:editId="67B72269">
+            <wp:extent cx="1454150" cy="2482850"/>
+            <wp:effectExtent l="0" t="0" r="0" b="0"/>
+            <wp:docPr id="9" name="Рисунок 9"/>
+            <wp:cNvGraphicFramePr>
+              <a:graphicFrameLocks xmlns:a="http://schemas.openxmlformats.org/drawingml/2006/main" noChangeAspect="1"/>
+            </wp:cNvGraphicFramePr>
+            <a:graphic xmlns:a="http://schemas.openxmlformats.org/drawingml/2006/main">
+              <a:graphicData uri="http://schemas.openxmlformats.org/drawingml/2006/picture">
+                <pic:pic xmlns:pic="http://schemas.openxmlformats.org/drawingml/2006/picture">
+                  <pic:nvPicPr>
+                    <pic:cNvPr id="0" name=""/>
+                    <pic:cNvPicPr/>
+                  </pic:nvPicPr>
+                  <pic:blipFill>
+                    <a:blip r:embed="rId30"/>
+                    <a:stretch>
+                      <a:fillRect/>
+                    </a:stretch>
+                  </pic:blipFill>
+                  <pic:spPr>
+                    <a:xfrm>
+                      <a:off x="0" y="0"/>
+                      <a:ext cx="1454150" cy="2482850"/>
+                    </a:xfrm>
+                    <a:prstGeom prst="rect">
+                      <a:avLst/>
+                    </a:prstGeom>
+                  </pic:spPr>
+                </pic:pic>
+              </a:graphicData>
+            </a:graphic>
+          </wp:inline>
+        </w:drawing>
+      </w:r>
+    </w:p>
+    <w:p>
+      <w:pPr>
+        <w:pStyle w:val="a9"/>
+        <w:jc w:val="center"/>
+        <w:rPr>
+          <w:rFonts w:ascii="Times New Roman" w:hAnsi="Times New Roman" w:cs="Times New Roman"/>
+          <w:color w:val="auto"/>
+          <w:sz w:val="44"/>
+          <w:szCs w:val="28"/>
+        </w:rPr>
+      </w:pPr>
+      <w:r>
+        <w:rPr>
+          <w:rFonts w:ascii="Times New Roman" w:hAnsi="Times New Roman" w:cs="Times New Roman"/>
+          <w:color w:val="auto"/>
+          <w:sz w:val="28"/>
+        </w:rPr>
+        <w:t xml:space="preserve">Рисунок </w:t>
+      </w:r>
+      <w:r>
+        <w:rPr>
+          <w:rFonts w:ascii="Times New Roman" w:hAnsi="Times New Roman" w:cs="Times New Roman"/>
+          <w:color w:val="auto"/>
+          <w:sz w:val="28"/>
+        </w:rPr>
+        <w:fldChar w:fldCharType="begin"/>
+      </w:r>
+      <w:r>
+        <w:rPr>
+          <w:rFonts w:ascii="Times New Roman" w:hAnsi="Times New Roman" w:cs="Times New Roman"/>
+          <w:color w:val="auto"/>
+          <w:sz w:val="28"/>
+        </w:rPr>
+        <w:instrText xml:space="preserve"> SEQ Рисунок \* ARABIC </w:instrText>
+      </w:r>
+      <w:r>
+        <w:rPr>
+          <w:rFonts w:ascii="Times New Roman" w:hAnsi="Times New Roman" w:cs="Times New Roman"/>
+          <w:color w:val="auto"/>
+          <w:sz w:val="28"/>
+        </w:rPr>
+        <w:fldChar w:fldCharType="separate"/>
+      </w:r>
+      <w:r>
+        <w:rPr>
+          <w:rFonts w:ascii="Times New Roman" w:hAnsi="Times New Roman" w:cs="Times New Roman"/>
+          <w:noProof/>
+          <w:color w:val="auto"/>
+          <w:sz w:val="28"/>
+        </w:rPr>
+        <w:t>20</w:t>
+      </w:r>
+      <w:r>
+        <w:rPr>
+          <w:rFonts w:ascii="Times New Roman" w:hAnsi="Times New Roman" w:cs="Times New Roman"/>
+          <w:color w:val="auto"/>
+          <w:sz w:val="28"/>
+        </w:rPr>
+        <w:fldChar w:fldCharType="end"/>
+      </w:r>
+      <w:r>
+        <w:rPr>
+          <w:rFonts w:ascii="Times New Roman" w:hAnsi="Times New Roman" w:cs="Times New Roman"/>
+          <w:color w:val="auto"/>
+          <w:sz w:val="28"/>
+        </w:rPr>
+        <w:t xml:space="preserve"> - Полигональная ракета</w:t>
+      </w:r>
     </w:p>
     <w:p>
       <w:pPr>
@@ -20252,7 +20520,7 @@
           <w:szCs w:val="28"/>
         </w:rPr>
       </w:pPr>
-      <w:bookmarkStart w:id="41" w:name="_Toc27001943"/>
+      <w:bookmarkStart w:id="42" w:name="_Toc27150337"/>
       <w:r>
         <w:rPr>
           <w:rFonts w:ascii="Times New Roman" w:hAnsi="Times New Roman" w:cs="Times New Roman"/>
@@ -20263,7 +20531,7 @@
         <w:lastRenderedPageBreak/>
         <w:t>Исследовательский раздел</w:t>
       </w:r>
-      <w:bookmarkEnd w:id="41"/>
+      <w:bookmarkEnd w:id="42"/>
     </w:p>
     <w:p>
       <w:pPr>
@@ -20338,19 +20606,19 @@
           <w:szCs w:val="28"/>
         </w:rPr>
       </w:pPr>
-      <w:bookmarkStart w:id="42" w:name="_Toc27001944"/>
       <w:bookmarkStart w:id="43" w:name="_Toc20931608"/>
       <w:bookmarkStart w:id="44" w:name="_Toc20922501"/>
-      <w:r>
-        <w:rPr>
-          <w:rFonts w:ascii="Times New Roman" w:hAnsi="Times New Roman" w:cs="Times New Roman"/>
-          <w:color w:val="000000" w:themeColor="text1"/>
-          <w:sz w:val="28"/>
-          <w:szCs w:val="28"/>
-        </w:rPr>
-        <w:t>Постановка эксперимента по замеру времени</w:t>
-      </w:r>
-      <w:bookmarkEnd w:id="42"/>
+      <w:bookmarkStart w:id="45" w:name="_Toc27150338"/>
+      <w:r>
+        <w:rPr>
+          <w:rFonts w:ascii="Times New Roman" w:hAnsi="Times New Roman" w:cs="Times New Roman"/>
+          <w:color w:val="000000" w:themeColor="text1"/>
+          <w:sz w:val="28"/>
+          <w:szCs w:val="28"/>
+        </w:rPr>
+        <w:t>Зависимость времени рендеринга от числа объектов и количества граней.</w:t>
+      </w:r>
+      <w:bookmarkEnd w:id="45"/>
       <w:r>
         <w:rPr>
           <w:rFonts w:ascii="Times New Roman" w:hAnsi="Times New Roman" w:cs="Times New Roman"/>
@@ -20368,11 +20636,232 @@
         <w:spacing w:line="360" w:lineRule="auto"/>
         <w:jc w:val="both"/>
         <w:rPr>
-          <w:i/>
-          <w:sz w:val="28"/>
-          <w:szCs w:val="28"/>
-        </w:rPr>
-      </w:pPr>
+          <w:b/>
+          <w:sz w:val="40"/>
+          <w:lang w:eastAsia="en-US"/>
+        </w:rPr>
+      </w:pPr>
+      <w:r>
+        <w:rPr>
+          <w:sz w:val="28"/>
+        </w:rPr>
+        <w:t>Для исследования зависимости времени рендеринга изображения от числа объектов на сцене, исполь</w:t>
+      </w:r>
+      <w:r>
+        <w:rPr>
+          <w:sz w:val="28"/>
+        </w:rPr>
+        <w:t>зовались объекты с различным</w:t>
+      </w:r>
+      <w:r>
+        <w:rPr>
+          <w:sz w:val="28"/>
+        </w:rPr>
+        <w:t xml:space="preserve"> числом граней, каждый объект имел освещенную и затененную части. Количество объектов менялось на сцене от 1</w:t>
+      </w:r>
+      <w:r>
+        <w:rPr>
+          <w:sz w:val="28"/>
+        </w:rPr>
+        <w:t xml:space="preserve"> до 20 с шагом 10</w:t>
+      </w:r>
+      <w:r>
+        <w:rPr>
+          <w:sz w:val="28"/>
+        </w:rPr>
+        <w:t xml:space="preserve">, были рассмотрены случаи для </w:t>
+      </w:r>
+      <w:r>
+        <w:rPr>
+          <w:sz w:val="28"/>
+        </w:rPr>
+        <w:t>разных входных параметров</w:t>
+      </w:r>
+      <w:r>
+        <w:rPr>
+          <w:sz w:val="28"/>
+        </w:rPr>
+        <w:t>.</w:t>
+      </w:r>
+      <w:r>
+        <w:rPr>
+          <w:sz w:val="28"/>
+        </w:rPr>
+        <w:t xml:space="preserve"> Количество граней у объектов менялось от 4 до 50.</w:t>
+      </w:r>
+      <w:r>
+        <w:rPr>
+          <w:sz w:val="28"/>
+        </w:rPr>
+        <w:t xml:space="preserve"> Результаты проведенного исследован</w:t>
+      </w:r>
+      <w:r>
+        <w:rPr>
+          <w:sz w:val="28"/>
+        </w:rPr>
+        <w:t>ия представлены на рисунке 21</w:t>
+      </w:r>
+      <w:r>
+        <w:rPr>
+          <w:sz w:val="28"/>
+        </w:rPr>
+        <w:t>.</w:t>
+      </w:r>
+    </w:p>
+    <w:p>
+      <w:pPr>
+        <w:keepNext/>
+        <w:spacing w:line="360" w:lineRule="auto"/>
+        <w:jc w:val="center"/>
+      </w:pPr>
+      <w:r>
+        <w:rPr>
+          <w:noProof/>
+        </w:rPr>
+        <w:drawing>
+          <wp:inline distT="0" distB="0" distL="0" distR="0" wp14:anchorId="77B00735" wp14:editId="37118021">
+            <wp:extent cx="6120130" cy="2702863"/>
+            <wp:effectExtent l="0" t="0" r="0" b="2540"/>
+            <wp:docPr id="8" name="Диаграмма 8"/>
+            <wp:cNvGraphicFramePr/>
+            <a:graphic xmlns:a="http://schemas.openxmlformats.org/drawingml/2006/main">
+              <a:graphicData uri="http://schemas.openxmlformats.org/drawingml/2006/chart">
+                <c:chart xmlns:c="http://schemas.openxmlformats.org/drawingml/2006/chart" xmlns:r="http://schemas.openxmlformats.org/officeDocument/2006/relationships" r:id="rId31"/>
+              </a:graphicData>
+            </a:graphic>
+          </wp:inline>
+        </w:drawing>
+      </w:r>
+    </w:p>
+    <w:p>
+      <w:pPr>
+        <w:pStyle w:val="a9"/>
+        <w:jc w:val="center"/>
+        <w:rPr>
+          <w:rFonts w:ascii="Times New Roman" w:hAnsi="Times New Roman" w:cs="Times New Roman"/>
+          <w:color w:val="auto"/>
+          <w:sz w:val="28"/>
+        </w:rPr>
+      </w:pPr>
+      <w:r>
+        <w:rPr>
+          <w:rFonts w:ascii="Times New Roman" w:hAnsi="Times New Roman" w:cs="Times New Roman"/>
+          <w:color w:val="auto"/>
+          <w:sz w:val="28"/>
+        </w:rPr>
+        <w:t xml:space="preserve">Рисунок </w:t>
+      </w:r>
+      <w:r>
+        <w:rPr>
+          <w:rFonts w:ascii="Times New Roman" w:hAnsi="Times New Roman" w:cs="Times New Roman"/>
+          <w:color w:val="auto"/>
+          <w:sz w:val="28"/>
+        </w:rPr>
+        <w:fldChar w:fldCharType="begin"/>
+      </w:r>
+      <w:r>
+        <w:rPr>
+          <w:rFonts w:ascii="Times New Roman" w:hAnsi="Times New Roman" w:cs="Times New Roman"/>
+          <w:color w:val="auto"/>
+          <w:sz w:val="28"/>
+        </w:rPr>
+        <w:instrText xml:space="preserve"> SEQ Рисунок \* ARABIC </w:instrText>
+      </w:r>
+      <w:r>
+        <w:rPr>
+          <w:rFonts w:ascii="Times New Roman" w:hAnsi="Times New Roman" w:cs="Times New Roman"/>
+          <w:color w:val="auto"/>
+          <w:sz w:val="28"/>
+        </w:rPr>
+        <w:fldChar w:fldCharType="separate"/>
+      </w:r>
+      <w:r>
+        <w:rPr>
+          <w:rFonts w:ascii="Times New Roman" w:hAnsi="Times New Roman" w:cs="Times New Roman"/>
+          <w:noProof/>
+          <w:color w:val="auto"/>
+          <w:sz w:val="28"/>
+        </w:rPr>
+        <w:t>21</w:t>
+      </w:r>
+      <w:r>
+        <w:rPr>
+          <w:rFonts w:ascii="Times New Roman" w:hAnsi="Times New Roman" w:cs="Times New Roman"/>
+          <w:color w:val="auto"/>
+          <w:sz w:val="28"/>
+        </w:rPr>
+        <w:fldChar w:fldCharType="end"/>
+      </w:r>
+      <w:r>
+        <w:rPr>
+          <w:rFonts w:ascii="Times New Roman" w:hAnsi="Times New Roman" w:cs="Times New Roman"/>
+          <w:color w:val="auto"/>
+          <w:sz w:val="28"/>
+        </w:rPr>
+        <w:t xml:space="preserve"> - Сравнительный анализ времени рендеринга сцены от разных входных параметров</w:t>
+      </w:r>
+    </w:p>
+    <w:p>
+      <w:pPr>
+        <w:spacing w:line="360" w:lineRule="auto"/>
+        <w:jc w:val="both"/>
+        <w:rPr>
+          <w:sz w:val="40"/>
+          <w:lang w:eastAsia="en-US"/>
+        </w:rPr>
+      </w:pPr>
+      <w:r>
+        <w:rPr>
+          <w:sz w:val="28"/>
+        </w:rPr>
+        <w:t xml:space="preserve">Как видно из графика, время рендеринга сцены зависит от количества объектов </w:t>
+      </w:r>
+      <w:r>
+        <w:rPr>
+          <w:sz w:val="28"/>
+        </w:rPr>
+        <w:t xml:space="preserve"> </w:t>
+      </w:r>
+      <w:r>
+        <w:rPr>
+          <w:sz w:val="28"/>
+        </w:rPr>
+        <w:t xml:space="preserve">линейно, </w:t>
+      </w:r>
+      <w:r>
+        <w:rPr>
+          <w:sz w:val="28"/>
+        </w:rPr>
+        <w:t>в соответствии с количеством граней</w:t>
+      </w:r>
+      <w:r>
+        <w:rPr>
+          <w:sz w:val="28"/>
+        </w:rPr>
+        <w:t>.</w:t>
+      </w:r>
+    </w:p>
+    <w:p>
+      <w:pPr>
+        <w:spacing w:after="200" w:line="276" w:lineRule="auto"/>
+        <w:rPr>
+          <w:rFonts w:eastAsiaTheme="majorEastAsia"/>
+          <w:b/>
+          <w:bCs/>
+          <w:color w:val="000000" w:themeColor="text1"/>
+          <w:sz w:val="28"/>
+          <w:szCs w:val="28"/>
+          <w:lang w:eastAsia="en-US"/>
+        </w:rPr>
+      </w:pPr>
+      <w:r>
+        <w:rPr>
+          <w:color w:val="000000" w:themeColor="text1"/>
+          <w:sz w:val="28"/>
+          <w:szCs w:val="28"/>
+        </w:rPr>
+        <w:br w:type="page"/>
+      </w:r>
     </w:p>
     <w:p>
       <w:pPr>
@@ -20391,21 +20880,255 @@
           <w:szCs w:val="28"/>
         </w:rPr>
       </w:pPr>
-      <w:bookmarkStart w:id="45" w:name="_Toc20931609"/>
-      <w:bookmarkStart w:id="46" w:name="_Toc20922502"/>
-      <w:bookmarkStart w:id="47" w:name="_Toc27001945"/>
-      <w:r>
-        <w:rPr>
-          <w:rFonts w:ascii="Times New Roman" w:hAnsi="Times New Roman" w:cs="Times New Roman"/>
-          <w:color w:val="000000" w:themeColor="text1"/>
-          <w:sz w:val="28"/>
-          <w:szCs w:val="28"/>
-        </w:rPr>
-        <w:t>Сравнительный анализ на материале экспериментальных данных</w:t>
-      </w:r>
-      <w:bookmarkEnd w:id="45"/>
+      <w:bookmarkStart w:id="46" w:name="_Toc27150339"/>
+      <w:r>
+        <w:rPr>
+          <w:rFonts w:ascii="Times New Roman" w:hAnsi="Times New Roman" w:cs="Times New Roman"/>
+          <w:color w:val="000000" w:themeColor="text1"/>
+          <w:sz w:val="28"/>
+          <w:szCs w:val="28"/>
+        </w:rPr>
+        <w:lastRenderedPageBreak/>
+        <w:t>Зависимость времени взлета ракеты</w:t>
+      </w:r>
       <w:bookmarkEnd w:id="46"/>
-      <w:bookmarkEnd w:id="47"/>
+    </w:p>
+    <w:p>
+      <w:pPr>
+        <w:spacing w:line="360" w:lineRule="auto"/>
+        <w:jc w:val="both"/>
+        <w:rPr>
+          <w:b/>
+          <w:sz w:val="40"/>
+          <w:lang w:eastAsia="en-US"/>
+        </w:rPr>
+      </w:pPr>
+      <w:r>
+        <w:rPr>
+          <w:sz w:val="28"/>
+        </w:rPr>
+        <w:t>Для ис</w:t>
+      </w:r>
+      <w:r>
+        <w:rPr>
+          <w:sz w:val="28"/>
+        </w:rPr>
+        <w:t>следования зависимости времени взлета ракеты</w:t>
+      </w:r>
+      <w:r>
+        <w:rPr>
+          <w:sz w:val="28"/>
+        </w:rPr>
+        <w:t xml:space="preserve"> от числа объектов на сцене</w:t>
+      </w:r>
+      <w:r>
+        <w:rPr>
+          <w:sz w:val="28"/>
+        </w:rPr>
+        <w:t xml:space="preserve"> с использованием теней</w:t>
+      </w:r>
+      <w:r>
+        <w:rPr>
+          <w:sz w:val="28"/>
+        </w:rPr>
+        <w:t xml:space="preserve">, использовались объекты с </w:t>
+      </w:r>
+      <w:r>
+        <w:rPr>
+          <w:sz w:val="28"/>
+        </w:rPr>
+        <w:t>одинаковым</w:t>
+      </w:r>
+      <w:r>
+        <w:rPr>
+          <w:sz w:val="28"/>
+        </w:rPr>
+        <w:t xml:space="preserve"> числом граней, каждый объект имел освещенную и затененную части. Количество объектов менялось на сцене от 1 до </w:t>
+      </w:r>
+      <w:r>
+        <w:rPr>
+          <w:sz w:val="28"/>
+        </w:rPr>
+        <w:t>5 с шагом 1</w:t>
+      </w:r>
+      <w:r>
+        <w:rPr>
+          <w:sz w:val="28"/>
+        </w:rPr>
+        <w:t xml:space="preserve">. Результаты проведенного исследования представлены на рисунке </w:t>
+      </w:r>
+      <w:r>
+        <w:rPr>
+          <w:sz w:val="28"/>
+        </w:rPr>
+        <w:t>22</w:t>
+      </w:r>
+      <w:r>
+        <w:rPr>
+          <w:sz w:val="28"/>
+        </w:rPr>
+        <w:t>.</w:t>
+      </w:r>
+    </w:p>
+    <w:p/>
+    <w:p>
+      <w:pPr>
+        <w:keepNext/>
+        <w:jc w:val="center"/>
+      </w:pPr>
+      <w:r>
+        <w:rPr>
+          <w:noProof/>
+        </w:rPr>
+        <w:drawing>
+          <wp:inline distT="0" distB="0" distL="0" distR="0" wp14:anchorId="356D3FD7" wp14:editId="3B36EA61">
+            <wp:extent cx="5445125" cy="2803525"/>
+            <wp:effectExtent l="0" t="0" r="22225" b="15875"/>
+            <wp:docPr id="14" name="Диаграмма 14"/>
+            <wp:cNvGraphicFramePr/>
+            <a:graphic xmlns:a="http://schemas.openxmlformats.org/drawingml/2006/main">
+              <a:graphicData uri="http://schemas.openxmlformats.org/drawingml/2006/chart">
+                <c:chart xmlns:c="http://schemas.openxmlformats.org/drawingml/2006/chart" xmlns:r="http://schemas.openxmlformats.org/officeDocument/2006/relationships" r:id="rId32"/>
+              </a:graphicData>
+            </a:graphic>
+          </wp:inline>
+        </w:drawing>
+      </w:r>
+    </w:p>
+    <w:p>
+      <w:pPr>
+        <w:pStyle w:val="a9"/>
+        <w:jc w:val="center"/>
+        <w:rPr>
+          <w:rFonts w:ascii="Times New Roman" w:hAnsi="Times New Roman" w:cs="Times New Roman"/>
+          <w:color w:val="auto"/>
+          <w:sz w:val="28"/>
+        </w:rPr>
+      </w:pPr>
+      <w:r>
+        <w:rPr>
+          <w:rFonts w:ascii="Times New Roman" w:hAnsi="Times New Roman" w:cs="Times New Roman"/>
+          <w:color w:val="auto"/>
+          <w:sz w:val="28"/>
+        </w:rPr>
+        <w:t xml:space="preserve">Рисунок </w:t>
+      </w:r>
+      <w:r>
+        <w:rPr>
+          <w:rFonts w:ascii="Times New Roman" w:hAnsi="Times New Roman" w:cs="Times New Roman"/>
+          <w:color w:val="auto"/>
+          <w:sz w:val="28"/>
+        </w:rPr>
+        <w:fldChar w:fldCharType="begin"/>
+      </w:r>
+      <w:r>
+        <w:rPr>
+          <w:rFonts w:ascii="Times New Roman" w:hAnsi="Times New Roman" w:cs="Times New Roman"/>
+          <w:color w:val="auto"/>
+          <w:sz w:val="28"/>
+        </w:rPr>
+        <w:instrText xml:space="preserve"> SEQ Рисунок \* ARABIC </w:instrText>
+      </w:r>
+      <w:r>
+        <w:rPr>
+          <w:rFonts w:ascii="Times New Roman" w:hAnsi="Times New Roman" w:cs="Times New Roman"/>
+          <w:color w:val="auto"/>
+          <w:sz w:val="28"/>
+        </w:rPr>
+        <w:fldChar w:fldCharType="separate"/>
+      </w:r>
+      <w:r>
+        <w:rPr>
+          <w:rFonts w:ascii="Times New Roman" w:hAnsi="Times New Roman" w:cs="Times New Roman"/>
+          <w:noProof/>
+          <w:color w:val="auto"/>
+          <w:sz w:val="28"/>
+        </w:rPr>
+        <w:t>22</w:t>
+      </w:r>
+      <w:r>
+        <w:rPr>
+          <w:rFonts w:ascii="Times New Roman" w:hAnsi="Times New Roman" w:cs="Times New Roman"/>
+          <w:color w:val="auto"/>
+          <w:sz w:val="28"/>
+        </w:rPr>
+        <w:fldChar w:fldCharType="end"/>
+      </w:r>
+      <w:r>
+        <w:rPr>
+          <w:rFonts w:ascii="Times New Roman" w:hAnsi="Times New Roman" w:cs="Times New Roman"/>
+          <w:color w:val="auto"/>
+          <w:sz w:val="28"/>
+        </w:rPr>
+        <w:t xml:space="preserve"> - Сравнительный анализ</w:t>
+      </w:r>
+      <w:r>
+        <w:rPr>
+          <w:rFonts w:ascii="Times New Roman" w:hAnsi="Times New Roman" w:cs="Times New Roman"/>
+          <w:color w:val="auto"/>
+          <w:sz w:val="28"/>
+        </w:rPr>
+        <w:t xml:space="preserve"> времени рендеринга с использованием и без использования теней</w:t>
+      </w:r>
+    </w:p>
+    <w:p>
+      <w:pPr>
+        <w:spacing w:line="360" w:lineRule="auto"/>
+        <w:jc w:val="both"/>
+        <w:rPr>
+          <w:sz w:val="40"/>
+          <w:lang w:eastAsia="en-US"/>
+        </w:rPr>
+      </w:pPr>
+      <w:r>
+        <w:rPr>
+          <w:sz w:val="28"/>
+        </w:rPr>
+        <w:t xml:space="preserve">Как видно из графика, время </w:t>
+      </w:r>
+      <w:r>
+        <w:rPr>
+          <w:sz w:val="28"/>
+        </w:rPr>
+        <w:t>взлета ракеты</w:t>
+      </w:r>
+      <w:r>
+        <w:rPr>
+          <w:sz w:val="28"/>
+        </w:rPr>
+        <w:t xml:space="preserve"> зависит от </w:t>
+      </w:r>
+      <w:r>
+        <w:rPr>
+          <w:sz w:val="28"/>
+        </w:rPr>
+        <w:t>использования теней.</w:t>
+      </w:r>
+      <w:r>
+        <w:rPr>
+          <w:sz w:val="28"/>
+        </w:rPr>
+        <w:t xml:space="preserve"> </w:t>
+      </w:r>
+      <w:r>
+        <w:rPr>
+          <w:sz w:val="28"/>
+        </w:rPr>
+        <w:t>Отношение времени линейно растет</w:t>
+      </w:r>
+      <w:r>
+        <w:rPr>
+          <w:sz w:val="28"/>
+        </w:rPr>
+        <w:t>.</w:t>
+      </w:r>
+    </w:p>
+    <w:p>
+      <w:pPr>
+        <w:rPr>
+          <w:lang w:eastAsia="en-US"/>
+        </w:rPr>
+      </w:pPr>
     </w:p>
     <w:p>
       <w:pPr>
@@ -20424,7 +21147,7 @@
           <w:szCs w:val="28"/>
         </w:rPr>
       </w:pPr>
-      <w:bookmarkStart w:id="48" w:name="_Toc27001946"/>
+      <w:bookmarkStart w:id="47" w:name="_Toc27150340"/>
       <w:r>
         <w:rPr>
           <w:rFonts w:ascii="Times New Roman" w:hAnsi="Times New Roman" w:cs="Times New Roman"/>
@@ -20434,7 +21157,7 @@
         </w:rPr>
         <w:t>Вывод</w:t>
       </w:r>
-      <w:bookmarkEnd w:id="48"/>
+      <w:bookmarkEnd w:id="47"/>
     </w:p>
     <w:p>
       <w:pPr>
@@ -20448,8 +21171,14 @@
           <w:szCs w:val="28"/>
         </w:rPr>
       </w:pPr>
-      <w:bookmarkStart w:id="49" w:name="_GoBack"/>
-      <w:bookmarkEnd w:id="49"/>
+      <w:r>
+        <w:rPr>
+          <w:color w:val="000000" w:themeColor="text1"/>
+          <w:sz w:val="28"/>
+          <w:szCs w:val="28"/>
+        </w:rPr>
+        <w:t>В результате исследования временных затрат на рендеринг сцены с разными входными параметрами обнаружено, что от усложнения видимых объектов сцены, увеличения числа граней, добавления эффектов линейно увеличивается и время рендеринга изображения.</w:t>
+      </w:r>
       <w:r>
         <w:rPr>
           <w:color w:val="000000" w:themeColor="text1"/>
@@ -20458,8 +21187,8 @@
         </w:rPr>
         <w:br w:type="page"/>
       </w:r>
-      <w:bookmarkStart w:id="50" w:name="_Toc20931610"/>
-      <w:bookmarkStart w:id="51" w:name="_Toc20922503"/>
+      <w:bookmarkStart w:id="48" w:name="_Toc20931610"/>
+      <w:bookmarkStart w:id="49" w:name="_Toc20922503"/>
     </w:p>
     <w:p>
       <w:pPr>
@@ -20471,7 +21200,7 @@
           <w:color w:val="000000" w:themeColor="text1"/>
         </w:rPr>
       </w:pPr>
-      <w:bookmarkStart w:id="52" w:name="_Toc27001947"/>
+      <w:bookmarkStart w:id="50" w:name="_Toc27150341"/>
       <w:r>
         <w:rPr>
           <w:rFonts w:ascii="Times New Roman" w:hAnsi="Times New Roman" w:cs="Times New Roman"/>
@@ -20480,9 +21209,9 @@
         <w:lastRenderedPageBreak/>
         <w:t>Заключение</w:t>
       </w:r>
+      <w:bookmarkEnd w:id="48"/>
+      <w:bookmarkEnd w:id="49"/>
       <w:bookmarkEnd w:id="50"/>
-      <w:bookmarkEnd w:id="51"/>
-      <w:bookmarkEnd w:id="52"/>
     </w:p>
     <w:p>
       <w:pPr>
@@ -20585,7 +21314,7 @@
           <w:rFonts w:ascii="Times New Roman" w:hAnsi="Times New Roman" w:cs="Times New Roman"/>
         </w:rPr>
       </w:pPr>
-      <w:bookmarkStart w:id="53" w:name="_Toc27001948"/>
+      <w:bookmarkStart w:id="51" w:name="_Toc27150342"/>
       <w:r>
         <w:rPr>
           <w:rFonts w:ascii="Times New Roman" w:hAnsi="Times New Roman" w:cs="Times New Roman"/>
@@ -20594,14 +21323,7 @@
         <w:lastRenderedPageBreak/>
         <w:t>Литература</w:t>
       </w:r>
-      <w:bookmarkEnd w:id="53"/>
-      <w:r>
-        <w:rPr>
-          <w:rFonts w:ascii="Times New Roman" w:hAnsi="Times New Roman" w:cs="Times New Roman"/>
-          <w:color w:val="auto"/>
-        </w:rPr>
-        <w:t xml:space="preserve"> </w:t>
-      </w:r>
+      <w:bookmarkEnd w:id="51"/>
     </w:p>
     <w:p>
       <w:pPr>
@@ -20927,8 +21649,15 @@
       <w:r>
         <w:rPr>
           <w:rFonts w:ascii="Times New Roman" w:hAnsi="Times New Roman" w:cs="Times New Roman"/>
+          <w:sz w:val="28"/>
+          <w:szCs w:val="28"/>
+        </w:rPr>
+        <w:t xml:space="preserve"> </w:t>
+      </w:r>
+      <w:r>
+        <w:rPr>
+          <w:rFonts w:ascii="Times New Roman" w:hAnsi="Times New Roman" w:cs="Times New Roman"/>
           <w:bCs/>
-          <w:caps/>
           <w:color w:val="000000"/>
           <w:sz w:val="28"/>
           <w:szCs w:val="28"/>
@@ -20940,7 +21669,6 @@
         <w:rPr>
           <w:rFonts w:ascii="Times New Roman" w:hAnsi="Times New Roman" w:cs="Times New Roman"/>
           <w:bCs/>
-          <w:caps/>
           <w:color w:val="000000"/>
           <w:sz w:val="28"/>
           <w:szCs w:val="28"/>
@@ -20951,7 +21679,6 @@
         <w:rPr>
           <w:rFonts w:ascii="Times New Roman" w:hAnsi="Times New Roman" w:cs="Times New Roman"/>
           <w:bCs/>
-          <w:caps/>
           <w:color w:val="000000"/>
           <w:sz w:val="28"/>
           <w:szCs w:val="28"/>
@@ -20963,7 +21690,6 @@
         <w:rPr>
           <w:rFonts w:ascii="Times New Roman" w:hAnsi="Times New Roman" w:cs="Times New Roman"/>
           <w:bCs/>
-          <w:caps/>
           <w:color w:val="000000"/>
           <w:sz w:val="28"/>
           <w:szCs w:val="28"/>
@@ -20974,7 +21700,6 @@
         <w:rPr>
           <w:rFonts w:ascii="Times New Roman" w:hAnsi="Times New Roman" w:cs="Times New Roman"/>
           <w:bCs/>
-          <w:caps/>
           <w:color w:val="000000"/>
           <w:sz w:val="28"/>
           <w:szCs w:val="28"/>
@@ -20986,7 +21711,6 @@
         <w:rPr>
           <w:rFonts w:ascii="Times New Roman" w:hAnsi="Times New Roman" w:cs="Times New Roman"/>
           <w:bCs/>
-          <w:caps/>
           <w:color w:val="000000"/>
           <w:sz w:val="28"/>
           <w:szCs w:val="28"/>
@@ -20997,7 +21721,6 @@
         <w:rPr>
           <w:rFonts w:ascii="Times New Roman" w:hAnsi="Times New Roman" w:cs="Times New Roman"/>
           <w:bCs/>
-          <w:caps/>
           <w:color w:val="000000"/>
           <w:sz w:val="28"/>
           <w:szCs w:val="28"/>
@@ -21009,7 +21732,6 @@
         <w:rPr>
           <w:rFonts w:ascii="Times New Roman" w:hAnsi="Times New Roman" w:cs="Times New Roman"/>
           <w:bCs/>
-          <w:caps/>
           <w:color w:val="000000"/>
           <w:sz w:val="28"/>
           <w:szCs w:val="28"/>
@@ -21020,7 +21742,6 @@
         <w:rPr>
           <w:rFonts w:ascii="Times New Roman" w:hAnsi="Times New Roman" w:cs="Times New Roman"/>
           <w:bCs/>
-          <w:caps/>
           <w:color w:val="000000"/>
           <w:sz w:val="28"/>
           <w:szCs w:val="28"/>
@@ -21312,6 +22033,7 @@
     <w:p>
       <w:pPr>
         <w:spacing w:line="360" w:lineRule="auto"/>
+        <w:jc w:val="both"/>
         <w:rPr>
           <w:sz w:val="28"/>
           <w:szCs w:val="28"/>
@@ -21319,8 +22041,8 @@
       </w:pPr>
     </w:p>
     <w:sectPr>
-      <w:headerReference w:type="default" r:id="rId29"/>
-      <w:footerReference w:type="default" r:id="rId30"/>
+      <w:headerReference w:type="default" r:id="rId33"/>
+      <w:footerReference w:type="default" r:id="rId34"/>
       <w:pgSz w:w="11906" w:h="16838" w:code="9"/>
       <w:pgMar w:top="1134" w:right="567" w:bottom="1134" w:left="1701" w:header="720" w:footer="720" w:gutter="0"/>
       <w:cols w:space="720"/>
@@ -21359,6 +22081,7 @@
         <w:docPartUnique/>
       </w:docPartObj>
     </w:sdtPr>
+    <w:sdtEndPr/>
     <w:sdtContent>
       <w:p>
         <w:pPr>
@@ -21378,7 +22101,7 @@
           <w:rPr>
             <w:noProof/>
           </w:rPr>
-          <w:t>32</w:t>
+          <w:t>5</w:t>
         </w:r>
         <w:r>
           <w:rPr>
@@ -26167,6 +26890,616 @@
 </w:styles>
 </file>
 
+<file path=word/charts/chart1.xml><?xml version="1.0" encoding="utf-8"?>
+<c:chartSpace xmlns:c="http://schemas.openxmlformats.org/drawingml/2006/chart" xmlns:a="http://schemas.openxmlformats.org/drawingml/2006/main" xmlns:r="http://schemas.openxmlformats.org/officeDocument/2006/relationships">
+  <c:date1904 val="0"/>
+  <c:lang val="ru-RU"/>
+  <c:roundedCorners val="0"/>
+  <mc:AlternateContent xmlns:mc="http://schemas.openxmlformats.org/markup-compatibility/2006">
+    <mc:Choice xmlns:c14="http://schemas.microsoft.com/office/drawing/2007/8/2/chart" Requires="c14">
+      <c14:style val="102"/>
+    </mc:Choice>
+    <mc:Fallback>
+      <c:style val="2"/>
+    </mc:Fallback>
+  </mc:AlternateContent>
+  <c:chart>
+    <c:autoTitleDeleted val="0"/>
+    <c:plotArea>
+      <c:layout/>
+      <c:lineChart>
+        <c:grouping val="standard"/>
+        <c:varyColors val="0"/>
+        <c:ser>
+          <c:idx val="0"/>
+          <c:order val="0"/>
+          <c:tx>
+            <c:strRef>
+              <c:f>Лист1!$A$3</c:f>
+              <c:strCache>
+                <c:ptCount val="1"/>
+                <c:pt idx="0">
+                  <c:v>1 ракета</c:v>
+                </c:pt>
+              </c:strCache>
+            </c:strRef>
+          </c:tx>
+          <c:marker>
+            <c:symbol val="none"/>
+          </c:marker>
+          <c:cat>
+            <c:strRef>
+              <c:f>Лист1!$B$2:$G$2</c:f>
+              <c:strCache>
+                <c:ptCount val="6"/>
+                <c:pt idx="0">
+                  <c:v>4x4</c:v>
+                </c:pt>
+                <c:pt idx="1">
+                  <c:v>10x10</c:v>
+                </c:pt>
+                <c:pt idx="2">
+                  <c:v>20x20</c:v>
+                </c:pt>
+                <c:pt idx="3">
+                  <c:v>30x30</c:v>
+                </c:pt>
+                <c:pt idx="4">
+                  <c:v>40x40</c:v>
+                </c:pt>
+                <c:pt idx="5">
+                  <c:v>50x50</c:v>
+                </c:pt>
+              </c:strCache>
+            </c:strRef>
+          </c:cat>
+          <c:val>
+            <c:numRef>
+              <c:f>Лист1!$B$3:$G$3</c:f>
+              <c:numCache>
+                <c:formatCode>General</c:formatCode>
+                <c:ptCount val="6"/>
+                <c:pt idx="0">
+                  <c:v>8.1731200000000004E-2</c:v>
+                </c:pt>
+                <c:pt idx="1">
+                  <c:v>0.112261</c:v>
+                </c:pt>
+                <c:pt idx="2">
+                  <c:v>0.131471</c:v>
+                </c:pt>
+                <c:pt idx="3">
+                  <c:v>0.152585</c:v>
+                </c:pt>
+                <c:pt idx="4">
+                  <c:v>0.180511</c:v>
+                </c:pt>
+                <c:pt idx="5">
+                  <c:v>0.20739299999999999</c:v>
+                </c:pt>
+              </c:numCache>
+            </c:numRef>
+          </c:val>
+          <c:smooth val="0"/>
+        </c:ser>
+        <c:ser>
+          <c:idx val="1"/>
+          <c:order val="1"/>
+          <c:tx>
+            <c:strRef>
+              <c:f>Лист1!$A$4</c:f>
+              <c:strCache>
+                <c:ptCount val="1"/>
+                <c:pt idx="0">
+                  <c:v>10 ракет</c:v>
+                </c:pt>
+              </c:strCache>
+            </c:strRef>
+          </c:tx>
+          <c:marker>
+            <c:symbol val="none"/>
+          </c:marker>
+          <c:cat>
+            <c:strRef>
+              <c:f>Лист1!$B$2:$G$2</c:f>
+              <c:strCache>
+                <c:ptCount val="6"/>
+                <c:pt idx="0">
+                  <c:v>4x4</c:v>
+                </c:pt>
+                <c:pt idx="1">
+                  <c:v>10x10</c:v>
+                </c:pt>
+                <c:pt idx="2">
+                  <c:v>20x20</c:v>
+                </c:pt>
+                <c:pt idx="3">
+                  <c:v>30x30</c:v>
+                </c:pt>
+                <c:pt idx="4">
+                  <c:v>40x40</c:v>
+                </c:pt>
+                <c:pt idx="5">
+                  <c:v>50x50</c:v>
+                </c:pt>
+              </c:strCache>
+            </c:strRef>
+          </c:cat>
+          <c:val>
+            <c:numRef>
+              <c:f>Лист1!$B$4:$G$4</c:f>
+              <c:numCache>
+                <c:formatCode>General</c:formatCode>
+                <c:ptCount val="6"/>
+                <c:pt idx="0">
+                  <c:v>0.137623</c:v>
+                </c:pt>
+                <c:pt idx="1">
+                  <c:v>0.167545</c:v>
+                </c:pt>
+                <c:pt idx="2">
+                  <c:v>0.20344200000000001</c:v>
+                </c:pt>
+                <c:pt idx="3">
+                  <c:v>0.24030099999999999</c:v>
+                </c:pt>
+                <c:pt idx="4">
+                  <c:v>0.28622399999999998</c:v>
+                </c:pt>
+                <c:pt idx="5">
+                  <c:v>0.35305300000000001</c:v>
+                </c:pt>
+              </c:numCache>
+            </c:numRef>
+          </c:val>
+          <c:smooth val="0"/>
+        </c:ser>
+        <c:ser>
+          <c:idx val="2"/>
+          <c:order val="2"/>
+          <c:tx>
+            <c:strRef>
+              <c:f>Лист1!$A$5</c:f>
+              <c:strCache>
+                <c:ptCount val="1"/>
+                <c:pt idx="0">
+                  <c:v>20 ракет</c:v>
+                </c:pt>
+              </c:strCache>
+            </c:strRef>
+          </c:tx>
+          <c:marker>
+            <c:symbol val="none"/>
+          </c:marker>
+          <c:cat>
+            <c:strRef>
+              <c:f>Лист1!$B$2:$G$2</c:f>
+              <c:strCache>
+                <c:ptCount val="6"/>
+                <c:pt idx="0">
+                  <c:v>4x4</c:v>
+                </c:pt>
+                <c:pt idx="1">
+                  <c:v>10x10</c:v>
+                </c:pt>
+                <c:pt idx="2">
+                  <c:v>20x20</c:v>
+                </c:pt>
+                <c:pt idx="3">
+                  <c:v>30x30</c:v>
+                </c:pt>
+                <c:pt idx="4">
+                  <c:v>40x40</c:v>
+                </c:pt>
+                <c:pt idx="5">
+                  <c:v>50x50</c:v>
+                </c:pt>
+              </c:strCache>
+            </c:strRef>
+          </c:cat>
+          <c:val>
+            <c:numRef>
+              <c:f>Лист1!$B$5:$G$5</c:f>
+              <c:numCache>
+                <c:formatCode>General</c:formatCode>
+                <c:ptCount val="6"/>
+                <c:pt idx="0">
+                  <c:v>0.15084</c:v>
+                </c:pt>
+                <c:pt idx="1">
+                  <c:v>0.21369299999999999</c:v>
+                </c:pt>
+                <c:pt idx="2">
+                  <c:v>0.288267</c:v>
+                </c:pt>
+                <c:pt idx="3">
+                  <c:v>0.38303399999999999</c:v>
+                </c:pt>
+                <c:pt idx="4">
+                  <c:v>0.48878899999999997</c:v>
+                </c:pt>
+                <c:pt idx="5">
+                  <c:v>0.611985</c:v>
+                </c:pt>
+              </c:numCache>
+            </c:numRef>
+          </c:val>
+          <c:smooth val="0"/>
+        </c:ser>
+        <c:dLbls>
+          <c:showLegendKey val="0"/>
+          <c:showVal val="0"/>
+          <c:showCatName val="0"/>
+          <c:showSerName val="0"/>
+          <c:showPercent val="0"/>
+          <c:showBubbleSize val="0"/>
+        </c:dLbls>
+        <c:marker val="1"/>
+        <c:smooth val="0"/>
+        <c:axId val="166628352"/>
+        <c:axId val="319155008"/>
+      </c:lineChart>
+      <c:catAx>
+        <c:axId val="166628352"/>
+        <c:scaling>
+          <c:orientation val="minMax"/>
+        </c:scaling>
+        <c:delete val="0"/>
+        <c:axPos val="b"/>
+        <c:title>
+          <c:tx>
+            <c:rich>
+              <a:bodyPr/>
+              <a:lstStyle/>
+              <a:p>
+                <a:pPr>
+                  <a:defRPr/>
+                </a:pPr>
+                <a:r>
+                  <a:rPr lang="ru-RU" sz="1200" b="1">
+                    <a:effectLst/>
+                  </a:rPr>
+                  <a:t>Количество граней ракеты </a:t>
+                </a:r>
+                <a:r>
+                  <a:rPr lang="en-US" sz="1200" b="1">
+                    <a:effectLst/>
+                  </a:rPr>
+                  <a:t>x </a:t>
+                </a:r>
+                <a:r>
+                  <a:rPr lang="ru-RU" sz="1200" b="1">
+                    <a:effectLst/>
+                  </a:rPr>
+                  <a:t>количество граней стартового стола</a:t>
+                </a:r>
+                <a:endParaRPr lang="ru-RU" sz="1200">
+                  <a:effectLst/>
+                </a:endParaRPr>
+              </a:p>
+            </c:rich>
+          </c:tx>
+          <c:overlay val="0"/>
+        </c:title>
+        <c:majorTickMark val="out"/>
+        <c:minorTickMark val="none"/>
+        <c:tickLblPos val="nextTo"/>
+        <c:crossAx val="319155008"/>
+        <c:crosses val="autoZero"/>
+        <c:auto val="1"/>
+        <c:lblAlgn val="ctr"/>
+        <c:lblOffset val="100"/>
+        <c:noMultiLvlLbl val="0"/>
+      </c:catAx>
+      <c:valAx>
+        <c:axId val="319155008"/>
+        <c:scaling>
+          <c:orientation val="minMax"/>
+        </c:scaling>
+        <c:delete val="0"/>
+        <c:axPos val="l"/>
+        <c:majorGridlines/>
+        <c:title>
+          <c:tx>
+            <c:rich>
+              <a:bodyPr rot="0" vert="horz"/>
+              <a:lstStyle/>
+              <a:p>
+                <a:pPr>
+                  <a:defRPr/>
+                </a:pPr>
+                <a:r>
+                  <a:rPr lang="ru-RU" sz="1000" b="1" i="0" u="none" strike="noStrike" baseline="0">
+                    <a:effectLst/>
+                  </a:rPr>
+                  <a:t>Время рендеринга в секундах</a:t>
+                </a:r>
+                <a:endParaRPr lang="ru-RU"/>
+              </a:p>
+            </c:rich>
+          </c:tx>
+          <c:overlay val="0"/>
+        </c:title>
+        <c:numFmt formatCode="General" sourceLinked="1"/>
+        <c:majorTickMark val="out"/>
+        <c:minorTickMark val="none"/>
+        <c:tickLblPos val="nextTo"/>
+        <c:crossAx val="166628352"/>
+        <c:crosses val="autoZero"/>
+        <c:crossBetween val="between"/>
+      </c:valAx>
+    </c:plotArea>
+    <c:legend>
+      <c:legendPos val="r"/>
+      <c:overlay val="0"/>
+    </c:legend>
+    <c:plotVisOnly val="1"/>
+    <c:dispBlanksAs val="gap"/>
+    <c:showDLblsOverMax val="0"/>
+  </c:chart>
+  <c:externalData r:id="rId1">
+    <c:autoUpdate val="0"/>
+  </c:externalData>
+</c:chartSpace>
+</file>
+
+<file path=word/charts/chart2.xml><?xml version="1.0" encoding="utf-8"?>
+<c:chartSpace xmlns:c="http://schemas.openxmlformats.org/drawingml/2006/chart" xmlns:a="http://schemas.openxmlformats.org/drawingml/2006/main" xmlns:r="http://schemas.openxmlformats.org/officeDocument/2006/relationships">
+  <c:date1904 val="0"/>
+  <c:lang val="ru-RU"/>
+  <c:roundedCorners val="0"/>
+  <mc:AlternateContent xmlns:mc="http://schemas.openxmlformats.org/markup-compatibility/2006">
+    <mc:Choice xmlns:c14="http://schemas.microsoft.com/office/drawing/2007/8/2/chart" Requires="c14">
+      <c14:style val="102"/>
+    </mc:Choice>
+    <mc:Fallback>
+      <c:style val="2"/>
+    </mc:Fallback>
+  </mc:AlternateContent>
+  <c:chart>
+    <c:autoTitleDeleted val="0"/>
+    <c:plotArea>
+      <c:layout/>
+      <c:lineChart>
+        <c:grouping val="standard"/>
+        <c:varyColors val="0"/>
+        <c:ser>
+          <c:idx val="0"/>
+          <c:order val="0"/>
+          <c:tx>
+            <c:strRef>
+              <c:f>Лист1!$A$9</c:f>
+              <c:strCache>
+                <c:ptCount val="1"/>
+                <c:pt idx="0">
+                  <c:v>с тенями </c:v>
+                </c:pt>
+              </c:strCache>
+            </c:strRef>
+          </c:tx>
+          <c:marker>
+            <c:symbol val="none"/>
+          </c:marker>
+          <c:cat>
+            <c:numRef>
+              <c:f>Лист1!$B$8:$F$8</c:f>
+              <c:numCache>
+                <c:formatCode>General</c:formatCode>
+                <c:ptCount val="5"/>
+                <c:pt idx="0">
+                  <c:v>1</c:v>
+                </c:pt>
+                <c:pt idx="1">
+                  <c:v>2</c:v>
+                </c:pt>
+                <c:pt idx="2">
+                  <c:v>3</c:v>
+                </c:pt>
+                <c:pt idx="3">
+                  <c:v>4</c:v>
+                </c:pt>
+                <c:pt idx="4">
+                  <c:v>5</c:v>
+                </c:pt>
+              </c:numCache>
+            </c:numRef>
+          </c:cat>
+          <c:val>
+            <c:numRef>
+              <c:f>Лист1!$B$9:$F$9</c:f>
+              <c:numCache>
+                <c:formatCode>General</c:formatCode>
+                <c:ptCount val="5"/>
+                <c:pt idx="0">
+                  <c:v>73.157799999999995</c:v>
+                </c:pt>
+                <c:pt idx="1">
+                  <c:v>94.678299999999993</c:v>
+                </c:pt>
+                <c:pt idx="2">
+                  <c:v>125.2</c:v>
+                </c:pt>
+                <c:pt idx="3">
+                  <c:v>141.19999999999999</c:v>
+                </c:pt>
+                <c:pt idx="4">
+                  <c:v>167.1</c:v>
+                </c:pt>
+              </c:numCache>
+            </c:numRef>
+          </c:val>
+          <c:smooth val="0"/>
+        </c:ser>
+        <c:ser>
+          <c:idx val="1"/>
+          <c:order val="1"/>
+          <c:tx>
+            <c:strRef>
+              <c:f>Лист1!$A$10</c:f>
+              <c:strCache>
+                <c:ptCount val="1"/>
+                <c:pt idx="0">
+                  <c:v>без теней</c:v>
+                </c:pt>
+              </c:strCache>
+            </c:strRef>
+          </c:tx>
+          <c:marker>
+            <c:symbol val="none"/>
+          </c:marker>
+          <c:cat>
+            <c:numRef>
+              <c:f>Лист1!$B$8:$F$8</c:f>
+              <c:numCache>
+                <c:formatCode>General</c:formatCode>
+                <c:ptCount val="5"/>
+                <c:pt idx="0">
+                  <c:v>1</c:v>
+                </c:pt>
+                <c:pt idx="1">
+                  <c:v>2</c:v>
+                </c:pt>
+                <c:pt idx="2">
+                  <c:v>3</c:v>
+                </c:pt>
+                <c:pt idx="3">
+                  <c:v>4</c:v>
+                </c:pt>
+                <c:pt idx="4">
+                  <c:v>5</c:v>
+                </c:pt>
+              </c:numCache>
+            </c:numRef>
+          </c:cat>
+          <c:val>
+            <c:numRef>
+              <c:f>Лист1!$B$10:$F$10</c:f>
+              <c:numCache>
+                <c:formatCode>General</c:formatCode>
+                <c:ptCount val="5"/>
+                <c:pt idx="0">
+                  <c:v>10.8614</c:v>
+                </c:pt>
+                <c:pt idx="1">
+                  <c:v>11.2735</c:v>
+                </c:pt>
+                <c:pt idx="2">
+                  <c:v>11.7</c:v>
+                </c:pt>
+                <c:pt idx="3">
+                  <c:v>12.1</c:v>
+                </c:pt>
+                <c:pt idx="4">
+                  <c:v>12.7</c:v>
+                </c:pt>
+              </c:numCache>
+            </c:numRef>
+          </c:val>
+          <c:smooth val="0"/>
+        </c:ser>
+        <c:dLbls>
+          <c:showLegendKey val="0"/>
+          <c:showVal val="0"/>
+          <c:showCatName val="0"/>
+          <c:showSerName val="0"/>
+          <c:showPercent val="0"/>
+          <c:showBubbleSize val="0"/>
+        </c:dLbls>
+        <c:marker val="1"/>
+        <c:smooth val="0"/>
+        <c:axId val="146541056"/>
+        <c:axId val="319156736"/>
+      </c:lineChart>
+      <c:catAx>
+        <c:axId val="146541056"/>
+        <c:scaling>
+          <c:orientation val="minMax"/>
+        </c:scaling>
+        <c:delete val="0"/>
+        <c:axPos val="b"/>
+        <c:title>
+          <c:tx>
+            <c:rich>
+              <a:bodyPr/>
+              <a:lstStyle/>
+              <a:p>
+                <a:pPr>
+                  <a:defRPr/>
+                </a:pPr>
+                <a:r>
+                  <a:rPr lang="ru-RU"/>
+                  <a:t>Количество</a:t>
+                </a:r>
+                <a:r>
+                  <a:rPr lang="ru-RU" baseline="0"/>
+                  <a:t> объектов на сцене</a:t>
+                </a:r>
+                <a:endParaRPr lang="ru-RU"/>
+              </a:p>
+            </c:rich>
+          </c:tx>
+          <c:overlay val="0"/>
+        </c:title>
+        <c:numFmt formatCode="General" sourceLinked="1"/>
+        <c:majorTickMark val="out"/>
+        <c:minorTickMark val="none"/>
+        <c:tickLblPos val="nextTo"/>
+        <c:crossAx val="319156736"/>
+        <c:crosses val="autoZero"/>
+        <c:auto val="1"/>
+        <c:lblAlgn val="ctr"/>
+        <c:lblOffset val="100"/>
+        <c:noMultiLvlLbl val="0"/>
+      </c:catAx>
+      <c:valAx>
+        <c:axId val="319156736"/>
+        <c:scaling>
+          <c:orientation val="minMax"/>
+        </c:scaling>
+        <c:delete val="0"/>
+        <c:axPos val="l"/>
+        <c:majorGridlines/>
+        <c:title>
+          <c:tx>
+            <c:rich>
+              <a:bodyPr rot="0" vert="horz"/>
+              <a:lstStyle/>
+              <a:p>
+                <a:pPr>
+                  <a:defRPr/>
+                </a:pPr>
+                <a:r>
+                  <a:rPr lang="ru-RU"/>
+                  <a:t>Время рендеринга в секундах</a:t>
+                </a:r>
+              </a:p>
+            </c:rich>
+          </c:tx>
+          <c:overlay val="0"/>
+        </c:title>
+        <c:numFmt formatCode="General" sourceLinked="1"/>
+        <c:majorTickMark val="out"/>
+        <c:minorTickMark val="none"/>
+        <c:tickLblPos val="nextTo"/>
+        <c:crossAx val="146541056"/>
+        <c:crosses val="autoZero"/>
+        <c:crossBetween val="between"/>
+      </c:valAx>
+    </c:plotArea>
+    <c:legend>
+      <c:legendPos val="r"/>
+      <c:overlay val="0"/>
+    </c:legend>
+    <c:plotVisOnly val="1"/>
+    <c:dispBlanksAs val="gap"/>
+    <c:showDLblsOverMax val="0"/>
+  </c:chart>
+  <c:externalData r:id="rId1">
+    <c:autoUpdate val="0"/>
+  </c:externalData>
+</c:chartSpace>
+</file>
+
 <file path=word/theme/theme1.xml><?xml version="1.0" encoding="utf-8"?>
 <a:theme xmlns:a="http://schemas.openxmlformats.org/drawingml/2006/main" name="Тема Office">
   <a:themeElements>
@@ -26457,7 +27790,7 @@
 </file>
 
 <file path=customXml/itemProps1.xml><?xml version="1.0" encoding="utf-8"?>
-<ds:datastoreItem xmlns:ds="http://schemas.openxmlformats.org/officeDocument/2006/customXml" ds:itemID="{D6F53806-90BA-47B6-9408-A55C9478599D}">
+<ds:datastoreItem xmlns:ds="http://schemas.openxmlformats.org/officeDocument/2006/customXml" ds:itemID="{0533C480-3242-43B4-87FA-CC3D09A13C96}">
   <ds:schemaRefs>
     <ds:schemaRef ds:uri="http://schemas.openxmlformats.org/officeDocument/2006/bibliography"/>
   </ds:schemaRefs>

</xml_diff>